<commit_message>
Rework trace width calculation Distances (legal requirements) added
</commit_message>
<xml_diff>
--- a/Documents/PCB Planning.docx
+++ b/Documents/PCB Planning.docx
@@ -5,6 +5,14 @@
     <w:p/>
     <w:sdt>
       <w:sdtPr>
+        <w:rPr>
+          <w:rFonts w:asciiTheme="minorHAnsi" w:eastAsiaTheme="minorEastAsia" w:hAnsiTheme="minorHAnsi" w:cstheme="minorBidi"/>
+          <w:color w:val="auto"/>
+          <w:kern w:val="2"/>
+          <w:sz w:val="24"/>
+          <w:szCs w:val="24"/>
+          <w14:ligatures w14:val="standardContextual"/>
+        </w:rPr>
         <w:id w:val="368809458"/>
         <w:docPartObj>
           <w:docPartGallery w:val="Table of Contents"/>
@@ -13,14 +21,8 @@
       </w:sdtPr>
       <w:sdtEndPr>
         <w:rPr>
-          <w:rFonts w:asciiTheme="minorHAnsi" w:eastAsiaTheme="minorEastAsia" w:hAnsiTheme="minorHAnsi" w:cstheme="minorBidi"/>
           <w:b/>
           <w:bCs/>
-          <w:color w:val="auto"/>
-          <w:kern w:val="2"/>
-          <w:sz w:val="24"/>
-          <w:szCs w:val="24"/>
-          <w14:ligatures w14:val="standardContextual"/>
         </w:rPr>
       </w:sdtEndPr>
       <w:sdtContent>
@@ -40,6 +42,7 @@
             </w:tabs>
             <w:rPr>
               <w:noProof/>
+              <w:lang w:eastAsia="de-DE"/>
             </w:rPr>
           </w:pPr>
           <w:r>
@@ -51,11 +54,12 @@
           <w:r>
             <w:fldChar w:fldCharType="separate"/>
           </w:r>
-          <w:hyperlink w:anchor="_Toc220321383" w:history="1">
+          <w:hyperlink w:anchor="_Toc220699139" w:history="1">
             <w:r>
               <w:rPr>
                 <w:rStyle w:val="Hyperlink"/>
                 <w:noProof/>
+                <w:lang w:val="en-GB"/>
               </w:rPr>
               <w:t>Trace width calculation</w:t>
             </w:r>
@@ -78,7 +82,7 @@
                 <w:noProof/>
                 <w:webHidden/>
               </w:rPr>
-              <w:instrText xml:space="preserve"> PAGEREF _Toc220321383 \h </w:instrText>
+              <w:instrText xml:space="preserve"> PAGEREF _Toc220699139 \h </w:instrText>
             </w:r>
             <w:r>
               <w:rPr>
@@ -117,16 +121,17 @@
             </w:tabs>
             <w:rPr>
               <w:noProof/>
+              <w:lang w:eastAsia="de-DE"/>
             </w:rPr>
           </w:pPr>
-          <w:hyperlink w:anchor="_Toc220321384" w:history="1">
+          <w:hyperlink w:anchor="_Toc220699140" w:history="1">
             <w:r>
               <w:rPr>
                 <w:rStyle w:val="Hyperlink"/>
                 <w:noProof/>
                 <w:lang w:val="en-GB"/>
               </w:rPr>
-              <w:t>Power sauna oven with 6KW</w:t>
+              <w:t>Introduction</w:t>
             </w:r>
             <w:r>
               <w:rPr>
@@ -147,76 +152,7 @@
                 <w:noProof/>
                 <w:webHidden/>
               </w:rPr>
-              <w:instrText xml:space="preserve"> PAGEREF _Toc220321384 \h </w:instrText>
-            </w:r>
-            <w:r>
-              <w:rPr>
-                <w:noProof/>
-                <w:webHidden/>
-              </w:rPr>
-            </w:r>
-            <w:r>
-              <w:rPr>
-                <w:noProof/>
-                <w:webHidden/>
-              </w:rPr>
-              <w:fldChar w:fldCharType="separate"/>
-            </w:r>
-            <w:r>
-              <w:rPr>
-                <w:noProof/>
-                <w:webHidden/>
-              </w:rPr>
-              <w:t>2</w:t>
-            </w:r>
-            <w:r>
-              <w:rPr>
-                <w:noProof/>
-                <w:webHidden/>
-              </w:rPr>
-              <w:fldChar w:fldCharType="end"/>
-            </w:r>
-          </w:hyperlink>
-        </w:p>
-        <w:p>
-          <w:pPr>
-            <w:pStyle w:val="Verzeichnis3"/>
-            <w:tabs>
-              <w:tab w:val="right" w:leader="dot" w:pos="9062"/>
-            </w:tabs>
-            <w:rPr>
-              <w:noProof/>
-            </w:rPr>
-          </w:pPr>
-          <w:hyperlink w:anchor="_Toc220321385" w:history="1">
-            <w:r>
-              <w:rPr>
-                <w:rStyle w:val="Hyperlink"/>
-                <w:noProof/>
-                <w:lang w:val="es-ES"/>
-              </w:rPr>
-              <w:t>Results for 6KW</w:t>
-            </w:r>
-            <w:r>
-              <w:rPr>
-                <w:noProof/>
-                <w:webHidden/>
-              </w:rPr>
-              <w:tab/>
-            </w:r>
-            <w:r>
-              <w:rPr>
-                <w:noProof/>
-                <w:webHidden/>
-              </w:rPr>
-              <w:fldChar w:fldCharType="begin"/>
-            </w:r>
-            <w:r>
-              <w:rPr>
-                <w:noProof/>
-                <w:webHidden/>
-              </w:rPr>
-              <w:instrText xml:space="preserve"> PAGEREF _Toc220321385 \h </w:instrText>
+              <w:instrText xml:space="preserve"> PAGEREF _Toc220699140 \h </w:instrText>
             </w:r>
             <w:r>
               <w:rPr>
@@ -255,16 +191,17 @@
             </w:tabs>
             <w:rPr>
               <w:noProof/>
+              <w:lang w:eastAsia="de-DE"/>
             </w:rPr>
           </w:pPr>
-          <w:hyperlink w:anchor="_Toc220321386" w:history="1">
+          <w:hyperlink w:anchor="_Toc220699141" w:history="1">
             <w:r>
               <w:rPr>
                 <w:rStyle w:val="Hyperlink"/>
                 <w:noProof/>
                 <w:lang w:val="en-GB"/>
               </w:rPr>
-              <w:t>Power sauna oven width 9KW</w:t>
+              <w:t>Power sauna oven with 6KW (35µm)</w:t>
             </w:r>
             <w:r>
               <w:rPr>
@@ -285,7 +222,7 @@
                 <w:noProof/>
                 <w:webHidden/>
               </w:rPr>
-              <w:instrText xml:space="preserve"> PAGEREF _Toc220321386 \h </w:instrText>
+              <w:instrText xml:space="preserve"> PAGEREF _Toc220699141 \h </w:instrText>
             </w:r>
             <w:r>
               <w:rPr>
@@ -318,22 +255,23 @@
         </w:p>
         <w:p>
           <w:pPr>
-            <w:pStyle w:val="Verzeichnis3"/>
+            <w:pStyle w:val="Verzeichnis2"/>
             <w:tabs>
               <w:tab w:val="right" w:leader="dot" w:pos="9062"/>
             </w:tabs>
             <w:rPr>
               <w:noProof/>
+              <w:lang w:eastAsia="de-DE"/>
             </w:rPr>
           </w:pPr>
-          <w:hyperlink w:anchor="_Toc220321387" w:history="1">
+          <w:hyperlink w:anchor="_Toc220699142" w:history="1">
             <w:r>
               <w:rPr>
                 <w:rStyle w:val="Hyperlink"/>
                 <w:noProof/>
                 <w:lang w:val="en-GB"/>
               </w:rPr>
-              <w:t>Results for 9KW</w:t>
+              <w:t>Power sauna oven width 9KW (35µm)</w:t>
             </w:r>
             <w:r>
               <w:rPr>
@@ -354,7 +292,7 @@
                 <w:noProof/>
                 <w:webHidden/>
               </w:rPr>
-              <w:instrText xml:space="preserve"> PAGEREF _Toc220321387 \h </w:instrText>
+              <w:instrText xml:space="preserve"> PAGEREF _Toc220699142 \h </w:instrText>
             </w:r>
             <w:r>
               <w:rPr>
@@ -374,7 +312,427 @@
                 <w:noProof/>
                 <w:webHidden/>
               </w:rPr>
-              <w:t>3</w:t>
+              <w:t>4</w:t>
+            </w:r>
+            <w:r>
+              <w:rPr>
+                <w:noProof/>
+                <w:webHidden/>
+              </w:rPr>
+              <w:fldChar w:fldCharType="end"/>
+            </w:r>
+          </w:hyperlink>
+        </w:p>
+        <w:p>
+          <w:pPr>
+            <w:pStyle w:val="Verzeichnis2"/>
+            <w:tabs>
+              <w:tab w:val="right" w:leader="dot" w:pos="9062"/>
+            </w:tabs>
+            <w:rPr>
+              <w:noProof/>
+              <w:lang w:eastAsia="de-DE"/>
+            </w:rPr>
+          </w:pPr>
+          <w:hyperlink w:anchor="_Toc220699143" w:history="1">
+            <w:r>
+              <w:rPr>
+                <w:rStyle w:val="Hyperlink"/>
+                <w:noProof/>
+                <w:lang w:val="en-GB"/>
+              </w:rPr>
+              <w:t>Power sauna oven width 9KW (70µm)</w:t>
+            </w:r>
+            <w:r>
+              <w:rPr>
+                <w:noProof/>
+                <w:webHidden/>
+              </w:rPr>
+              <w:tab/>
+            </w:r>
+            <w:r>
+              <w:rPr>
+                <w:noProof/>
+                <w:webHidden/>
+              </w:rPr>
+              <w:fldChar w:fldCharType="begin"/>
+            </w:r>
+            <w:r>
+              <w:rPr>
+                <w:noProof/>
+                <w:webHidden/>
+              </w:rPr>
+              <w:instrText xml:space="preserve"> PAGEREF _Toc220699143 \h </w:instrText>
+            </w:r>
+            <w:r>
+              <w:rPr>
+                <w:noProof/>
+                <w:webHidden/>
+              </w:rPr>
+            </w:r>
+            <w:r>
+              <w:rPr>
+                <w:noProof/>
+                <w:webHidden/>
+              </w:rPr>
+              <w:fldChar w:fldCharType="separate"/>
+            </w:r>
+            <w:r>
+              <w:rPr>
+                <w:noProof/>
+                <w:webHidden/>
+              </w:rPr>
+              <w:t>5</w:t>
+            </w:r>
+            <w:r>
+              <w:rPr>
+                <w:noProof/>
+                <w:webHidden/>
+              </w:rPr>
+              <w:fldChar w:fldCharType="end"/>
+            </w:r>
+          </w:hyperlink>
+        </w:p>
+        <w:p>
+          <w:pPr>
+            <w:pStyle w:val="Verzeichnis1"/>
+            <w:tabs>
+              <w:tab w:val="right" w:leader="dot" w:pos="9062"/>
+            </w:tabs>
+            <w:rPr>
+              <w:noProof/>
+              <w:lang w:eastAsia="de-DE"/>
+            </w:rPr>
+          </w:pPr>
+          <w:hyperlink w:anchor="_Toc220699144" w:history="1">
+            <w:r>
+              <w:rPr>
+                <w:rStyle w:val="Hyperlink"/>
+                <w:noProof/>
+                <w:lang w:val="en-GB"/>
+              </w:rPr>
+              <w:t>Distance calculations</w:t>
+            </w:r>
+            <w:r>
+              <w:rPr>
+                <w:noProof/>
+                <w:webHidden/>
+              </w:rPr>
+              <w:tab/>
+            </w:r>
+            <w:r>
+              <w:rPr>
+                <w:noProof/>
+                <w:webHidden/>
+              </w:rPr>
+              <w:fldChar w:fldCharType="begin"/>
+            </w:r>
+            <w:r>
+              <w:rPr>
+                <w:noProof/>
+                <w:webHidden/>
+              </w:rPr>
+              <w:instrText xml:space="preserve"> PAGEREF _Toc220699144 \h </w:instrText>
+            </w:r>
+            <w:r>
+              <w:rPr>
+                <w:noProof/>
+                <w:webHidden/>
+              </w:rPr>
+            </w:r>
+            <w:r>
+              <w:rPr>
+                <w:noProof/>
+                <w:webHidden/>
+              </w:rPr>
+              <w:fldChar w:fldCharType="separate"/>
+            </w:r>
+            <w:r>
+              <w:rPr>
+                <w:noProof/>
+                <w:webHidden/>
+              </w:rPr>
+              <w:t>6</w:t>
+            </w:r>
+            <w:r>
+              <w:rPr>
+                <w:noProof/>
+                <w:webHidden/>
+              </w:rPr>
+              <w:fldChar w:fldCharType="end"/>
+            </w:r>
+          </w:hyperlink>
+        </w:p>
+        <w:p>
+          <w:pPr>
+            <w:pStyle w:val="Verzeichnis2"/>
+            <w:tabs>
+              <w:tab w:val="right" w:leader="dot" w:pos="9062"/>
+            </w:tabs>
+            <w:rPr>
+              <w:noProof/>
+              <w:lang w:eastAsia="de-DE"/>
+            </w:rPr>
+          </w:pPr>
+          <w:hyperlink w:anchor="_Toc220699145" w:history="1">
+            <w:r>
+              <w:rPr>
+                <w:rStyle w:val="Hyperlink"/>
+                <w:noProof/>
+                <w:lang w:val="en-GB"/>
+              </w:rPr>
+              <w:t>Legal regulation</w:t>
+            </w:r>
+            <w:r>
+              <w:rPr>
+                <w:noProof/>
+                <w:webHidden/>
+              </w:rPr>
+              <w:tab/>
+            </w:r>
+            <w:r>
+              <w:rPr>
+                <w:noProof/>
+                <w:webHidden/>
+              </w:rPr>
+              <w:fldChar w:fldCharType="begin"/>
+            </w:r>
+            <w:r>
+              <w:rPr>
+                <w:noProof/>
+                <w:webHidden/>
+              </w:rPr>
+              <w:instrText xml:space="preserve"> PAGEREF _Toc220699145 \h </w:instrText>
+            </w:r>
+            <w:r>
+              <w:rPr>
+                <w:noProof/>
+                <w:webHidden/>
+              </w:rPr>
+            </w:r>
+            <w:r>
+              <w:rPr>
+                <w:noProof/>
+                <w:webHidden/>
+              </w:rPr>
+              <w:fldChar w:fldCharType="separate"/>
+            </w:r>
+            <w:r>
+              <w:rPr>
+                <w:noProof/>
+                <w:webHidden/>
+              </w:rPr>
+              <w:t>6</w:t>
+            </w:r>
+            <w:r>
+              <w:rPr>
+                <w:noProof/>
+                <w:webHidden/>
+              </w:rPr>
+              <w:fldChar w:fldCharType="end"/>
+            </w:r>
+          </w:hyperlink>
+        </w:p>
+        <w:p>
+          <w:pPr>
+            <w:pStyle w:val="Verzeichnis2"/>
+            <w:tabs>
+              <w:tab w:val="right" w:leader="dot" w:pos="9062"/>
+            </w:tabs>
+            <w:rPr>
+              <w:noProof/>
+              <w:lang w:eastAsia="de-DE"/>
+            </w:rPr>
+          </w:pPr>
+          <w:hyperlink w:anchor="_Toc220699146" w:history="1">
+            <w:r>
+              <w:rPr>
+                <w:rStyle w:val="Hyperlink"/>
+                <w:noProof/>
+                <w:lang w:val="en-GB"/>
+              </w:rPr>
+              <w:t>Usage in the design</w:t>
+            </w:r>
+            <w:r>
+              <w:rPr>
+                <w:noProof/>
+                <w:webHidden/>
+              </w:rPr>
+              <w:tab/>
+            </w:r>
+            <w:r>
+              <w:rPr>
+                <w:noProof/>
+                <w:webHidden/>
+              </w:rPr>
+              <w:fldChar w:fldCharType="begin"/>
+            </w:r>
+            <w:r>
+              <w:rPr>
+                <w:noProof/>
+                <w:webHidden/>
+              </w:rPr>
+              <w:instrText xml:space="preserve"> PAGEREF _Toc220699146 \h </w:instrText>
+            </w:r>
+            <w:r>
+              <w:rPr>
+                <w:noProof/>
+                <w:webHidden/>
+              </w:rPr>
+            </w:r>
+            <w:r>
+              <w:rPr>
+                <w:noProof/>
+                <w:webHidden/>
+              </w:rPr>
+              <w:fldChar w:fldCharType="separate"/>
+            </w:r>
+            <w:r>
+              <w:rPr>
+                <w:noProof/>
+                <w:webHidden/>
+              </w:rPr>
+              <w:t>6</w:t>
+            </w:r>
+            <w:r>
+              <w:rPr>
+                <w:noProof/>
+                <w:webHidden/>
+              </w:rPr>
+              <w:fldChar w:fldCharType="end"/>
+            </w:r>
+          </w:hyperlink>
+        </w:p>
+        <w:p>
+          <w:pPr>
+            <w:pStyle w:val="Verzeichnis1"/>
+            <w:tabs>
+              <w:tab w:val="right" w:leader="dot" w:pos="9062"/>
+            </w:tabs>
+            <w:rPr>
+              <w:noProof/>
+              <w:lang w:eastAsia="de-DE"/>
+            </w:rPr>
+          </w:pPr>
+          <w:hyperlink w:anchor="_Toc220699147" w:history="1">
+            <w:r>
+              <w:rPr>
+                <w:rStyle w:val="Hyperlink"/>
+                <w:noProof/>
+                <w:lang w:val="en-GB"/>
+              </w:rPr>
+              <w:t>Addendum</w:t>
+            </w:r>
+            <w:r>
+              <w:rPr>
+                <w:noProof/>
+                <w:webHidden/>
+              </w:rPr>
+              <w:tab/>
+            </w:r>
+            <w:r>
+              <w:rPr>
+                <w:noProof/>
+                <w:webHidden/>
+              </w:rPr>
+              <w:fldChar w:fldCharType="begin"/>
+            </w:r>
+            <w:r>
+              <w:rPr>
+                <w:noProof/>
+                <w:webHidden/>
+              </w:rPr>
+              <w:instrText xml:space="preserve"> PAGEREF _Toc220699147 \h </w:instrText>
+            </w:r>
+            <w:r>
+              <w:rPr>
+                <w:noProof/>
+                <w:webHidden/>
+              </w:rPr>
+            </w:r>
+            <w:r>
+              <w:rPr>
+                <w:noProof/>
+                <w:webHidden/>
+              </w:rPr>
+              <w:fldChar w:fldCharType="separate"/>
+            </w:r>
+            <w:r>
+              <w:rPr>
+                <w:noProof/>
+                <w:webHidden/>
+              </w:rPr>
+              <w:t>7</w:t>
+            </w:r>
+            <w:r>
+              <w:rPr>
+                <w:noProof/>
+                <w:webHidden/>
+              </w:rPr>
+              <w:fldChar w:fldCharType="end"/>
+            </w:r>
+          </w:hyperlink>
+        </w:p>
+        <w:p>
+          <w:pPr>
+            <w:pStyle w:val="Verzeichnis2"/>
+            <w:tabs>
+              <w:tab w:val="right" w:leader="dot" w:pos="9062"/>
+            </w:tabs>
+            <w:rPr>
+              <w:noProof/>
+              <w:lang w:eastAsia="de-DE"/>
+            </w:rPr>
+          </w:pPr>
+          <w:hyperlink w:anchor="_Toc220699148" w:history="1">
+            <w:r>
+              <w:rPr>
+                <w:rStyle w:val="Hyperlink"/>
+                <w:noProof/>
+                <w:lang w:val="en-GB"/>
+              </w:rPr>
+              <w:t>Table for temperature rise depending on current and trace width</w:t>
+            </w:r>
+            <w:r>
+              <w:rPr>
+                <w:noProof/>
+                <w:webHidden/>
+              </w:rPr>
+              <w:tab/>
+            </w:r>
+            <w:r>
+              <w:rPr>
+                <w:noProof/>
+                <w:webHidden/>
+              </w:rPr>
+              <w:fldChar w:fldCharType="begin"/>
+            </w:r>
+            <w:r>
+              <w:rPr>
+                <w:noProof/>
+                <w:webHidden/>
+              </w:rPr>
+              <w:instrText xml:space="preserve"> PAGEREF _Toc220699148 \h </w:instrText>
+            </w:r>
+            <w:r>
+              <w:rPr>
+                <w:noProof/>
+                <w:webHidden/>
+              </w:rPr>
+            </w:r>
+            <w:r>
+              <w:rPr>
+                <w:noProof/>
+                <w:webHidden/>
+              </w:rPr>
+              <w:fldChar w:fldCharType="separate"/>
+            </w:r>
+            <w:r>
+              <w:rPr>
+                <w:noProof/>
+                <w:webHidden/>
+              </w:rPr>
+              <w:t>7</w:t>
             </w:r>
             <w:r>
               <w:rPr>
@@ -402,12 +760,6 @@
           <w:lang w:val="en-GB"/>
         </w:rPr>
       </w:pPr>
-      <w:r>
-        <w:rPr>
-          <w:lang w:val="en-GB"/>
-        </w:rPr>
-        <w:br w:type="page"/>
-      </w:r>
     </w:p>
     <w:p>
       <w:pPr>
@@ -416,12 +768,11 @@
           <w:lang w:val="en-GB"/>
         </w:rPr>
       </w:pPr>
-      <w:bookmarkStart w:id="0" w:name="_Toc220321383"/>
-      <w:r>
-        <w:rPr>
-          <w:lang w:val="en-GB"/>
-        </w:rPr>
-        <w:lastRenderedPageBreak/>
+      <w:bookmarkStart w:id="0" w:name="_Toc220699139"/>
+      <w:r>
+        <w:rPr>
+          <w:lang w:val="en-GB"/>
+        </w:rPr>
         <w:t>Trace width calculation</w:t>
       </w:r>
       <w:bookmarkEnd w:id="0"/>
@@ -433,12 +784,14 @@
           <w:lang w:val="en-GB"/>
         </w:rPr>
       </w:pPr>
+      <w:bookmarkStart w:id="1" w:name="_Toc220699140"/>
       <w:r>
         <w:rPr>
           <w:lang w:val="en-GB"/>
         </w:rPr>
         <w:t>Introduction</w:t>
       </w:r>
+      <w:bookmarkEnd w:id="1"/>
     </w:p>
     <w:p>
       <w:pPr>
@@ -462,6 +815,7 @@
       </w:pPr>
       <w:r>
         <w:rPr>
+          <w:noProof/>
           <w:lang w:val="en-GB"/>
         </w:rPr>
         <w:drawing>
@@ -524,14 +878,204 @@
         <w:rPr>
           <w:lang w:val="en-GB"/>
         </w:rPr>
-        <w:t xml:space="preserve"> chosen = </w:t>
-      </w:r>
-      <w:r>
-        <w:rPr>
+        <w:t xml:space="preserve"> chosen </w:t>
+      </w:r>
+      <w:r>
+        <w:rPr>
+          <w:highlight w:val="yellow"/>
+          <w:lang w:val="en-GB"/>
+        </w:rPr>
+        <w:t xml:space="preserve">= </w:t>
+      </w:r>
+      <w:r>
+        <w:rPr>
+          <w:highlight w:val="yellow"/>
           <w:lang w:val="en-GB"/>
         </w:rPr>
         <w:t>80°C</w:t>
       </w:r>
+      <w:r>
+        <w:rPr>
+          <w:highlight w:val="yellow"/>
+          <w:lang w:val="en-GB"/>
+        </w:rPr>
+        <w:t xml:space="preserve"> (to be checked)</w:t>
+      </w:r>
+    </w:p>
+    <w:p>
+      <w:pPr>
+        <w:rPr>
+          <w:lang w:val="en-GB"/>
+        </w:rPr>
+      </w:pPr>
+      <w:r>
+        <w:rPr>
+          <w:lang w:val="en-GB"/>
+        </w:rPr>
+        <w:t>Unfortunately, we have a lot of input parameters:</w:t>
+      </w:r>
+    </w:p>
+    <w:p>
+      <w:pPr>
+        <w:pStyle w:val="Listenabsatz"/>
+        <w:numPr>
+          <w:ilvl w:val="0"/>
+          <w:numId w:val="2"/>
+        </w:numPr>
+        <w:rPr>
+          <w:lang w:val="en-GB"/>
+        </w:rPr>
+      </w:pPr>
+      <w:r>
+        <w:rPr>
+          <w:lang w:val="en-GB"/>
+        </w:rPr>
+        <w:t xml:space="preserve">Max Power 6KW </w:t>
+      </w:r>
+      <w:r>
+        <w:rPr>
+          <w:lang w:val="en-GB"/>
+        </w:rPr>
+        <w:tab/>
+        <w:t xml:space="preserve">(my oven) or </w:t>
+      </w:r>
+      <w:r>
+        <w:rPr>
+          <w:lang w:val="en-GB"/>
+        </w:rPr>
+        <w:br/>
+        <w:t xml:space="preserve">9KW </w:t>
+      </w:r>
+      <w:r>
+        <w:rPr>
+          <w:lang w:val="en-GB"/>
+        </w:rPr>
+        <w:tab/>
+      </w:r>
+      <w:r>
+        <w:rPr>
+          <w:lang w:val="en-GB"/>
+        </w:rPr>
+        <w:tab/>
+      </w:r>
+      <w:r>
+        <w:rPr>
+          <w:lang w:val="en-GB"/>
+        </w:rPr>
+        <w:tab/>
+        <w:t>(for some headroom)</w:t>
+      </w:r>
+    </w:p>
+    <w:p>
+      <w:pPr>
+        <w:pStyle w:val="Listenabsatz"/>
+        <w:numPr>
+          <w:ilvl w:val="0"/>
+          <w:numId w:val="2"/>
+        </w:numPr>
+        <w:rPr>
+          <w:lang w:val="en-GB"/>
+        </w:rPr>
+      </w:pPr>
+      <w:r>
+        <w:rPr>
+          <w:lang w:val="en-GB"/>
+        </w:rPr>
+        <w:t xml:space="preserve">Trace width </w:t>
+      </w:r>
+      <w:r>
+        <w:rPr>
+          <w:lang w:val="en-GB"/>
+        </w:rPr>
+        <w:tab/>
+      </w:r>
+      <w:r>
+        <w:rPr>
+          <w:lang w:val="en-GB"/>
+        </w:rPr>
+        <w:tab/>
+        <w:t>(2.x</w:t>
+      </w:r>
+      <w:proofErr w:type="gramStart"/>
+      <w:r>
+        <w:rPr>
+          <w:lang w:val="en-GB"/>
+        </w:rPr>
+        <w:t xml:space="preserve"> ..</w:t>
+      </w:r>
+      <w:proofErr w:type="gramEnd"/>
+      <w:r>
+        <w:rPr>
+          <w:lang w:val="en-GB"/>
+        </w:rPr>
+        <w:t xml:space="preserve"> 3.x mm. &gt;3</w:t>
+      </w:r>
+      <w:proofErr w:type="gramStart"/>
+      <w:r>
+        <w:rPr>
+          <w:lang w:val="en-GB"/>
+        </w:rPr>
+        <w:t>mm  is</w:t>
+      </w:r>
+      <w:proofErr w:type="gramEnd"/>
+      <w:r>
+        <w:rPr>
+          <w:lang w:val="en-GB"/>
+        </w:rPr>
+        <w:t xml:space="preserve"> hard to route!)</w:t>
+      </w:r>
+    </w:p>
+    <w:p>
+      <w:pPr>
+        <w:pStyle w:val="Listenabsatz"/>
+        <w:numPr>
+          <w:ilvl w:val="0"/>
+          <w:numId w:val="2"/>
+        </w:numPr>
+        <w:rPr>
+          <w:lang w:val="en-GB"/>
+        </w:rPr>
+      </w:pPr>
+      <w:r>
+        <w:rPr>
+          <w:lang w:val="en-GB"/>
+        </w:rPr>
+        <w:t xml:space="preserve">Copper thickness </w:t>
+      </w:r>
+      <w:r>
+        <w:rPr>
+          <w:lang w:val="en-GB"/>
+        </w:rPr>
+        <w:tab/>
+        <w:t>(35 or 70µm, price?)</w:t>
+      </w:r>
+    </w:p>
+    <w:p>
+      <w:pPr>
+        <w:rPr>
+          <w:lang w:val="en-GB"/>
+        </w:rPr>
+      </w:pPr>
+    </w:p>
+    <w:p>
+      <w:pPr>
+        <w:rPr>
+          <w:lang w:val="en-GB"/>
+        </w:rPr>
+      </w:pPr>
+      <w:r>
+        <w:rPr>
+          <w:lang w:val="en-GB"/>
+        </w:rPr>
+        <w:br w:type="page"/>
+      </w:r>
+    </w:p>
+    <w:p>
+      <w:pPr>
+        <w:rPr>
+          <w:lang w:val="en-GB"/>
+        </w:rPr>
+      </w:pPr>
     </w:p>
     <w:p>
       <w:pPr>
@@ -540,7 +1084,7 @@
           <w:lang w:val="en-GB"/>
         </w:rPr>
       </w:pPr>
-      <w:bookmarkStart w:id="1" w:name="_Toc220321384"/>
+      <w:bookmarkStart w:id="2" w:name="_Toc220699141"/>
       <w:r>
         <w:rPr>
           <w:lang w:val="en-GB"/>
@@ -559,7 +1103,13 @@
         </w:rPr>
         <w:t>6KW</w:t>
       </w:r>
-      <w:bookmarkEnd w:id="1"/>
+      <w:r>
+        <w:rPr>
+          <w:lang w:val="en-GB"/>
+        </w:rPr>
+        <w:t xml:space="preserve"> (35µm)</w:t>
+      </w:r>
+      <w:bookmarkEnd w:id="2"/>
     </w:p>
     <w:p>
       <w:pPr>
@@ -698,7 +1248,16 @@
           <w:highlight w:val="yellow"/>
           <w:lang w:val="en-GB"/>
         </w:rPr>
-        <w:t>mm</w:t>
+        <w:t>m</w:t>
+      </w:r>
+      <w:r>
+        <w:rPr>
+          <w:b/>
+          <w:bCs/>
+          <w:highlight w:val="yellow"/>
+          <w:lang w:val="en-GB"/>
+        </w:rPr>
+        <w:t>m@35µm</w:t>
       </w:r>
     </w:p>
     <w:p>
@@ -739,6 +1298,7 @@
       </w:pPr>
       <w:r>
         <w:rPr>
+          <w:noProof/>
           <w:lang w:val="en-GB"/>
         </w:rPr>
         <w:drawing>
@@ -781,118 +1341,68 @@
     </w:p>
     <w:p>
       <w:pPr>
-        <w:pStyle w:val="berschrift3"/>
         <w:rPr>
           <w:lang w:val="es-ES"/>
         </w:rPr>
       </w:pPr>
-      <w:bookmarkStart w:id="2" w:name="_Toc220321385"/>
+      <w:r>
+        <w:rPr>
+          <w:lang w:val="es-ES"/>
+        </w:rPr>
+        <w:t xml:space="preserve">Delta T </w:t>
+      </w:r>
       <w:proofErr w:type="spellStart"/>
       <w:r>
         <w:rPr>
           <w:lang w:val="es-ES"/>
         </w:rPr>
-        <w:t>Resu</w:t>
-      </w:r>
+        <w:t>expected</w:t>
+      </w:r>
+      <w:proofErr w:type="spellEnd"/>
       <w:r>
         <w:rPr>
           <w:lang w:val="es-ES"/>
         </w:rPr>
-        <w:t>lts</w:t>
-      </w:r>
-      <w:proofErr w:type="spellEnd"/>
+        <w:t xml:space="preserve">: </w:t>
+      </w:r>
       <w:r>
         <w:rPr>
           <w:lang w:val="es-ES"/>
         </w:rPr>
-        <w:t xml:space="preserve"> </w:t>
-      </w:r>
-      <w:proofErr w:type="spellStart"/>
-      <w:r>
-        <w:rPr>
-          <w:lang w:val="es-ES"/>
-        </w:rPr>
-        <w:t>for</w:t>
-      </w:r>
-      <w:proofErr w:type="spellEnd"/>
-      <w:r>
-        <w:rPr>
-          <w:lang w:val="es-ES"/>
-        </w:rPr>
-        <w:t xml:space="preserve"> 6KW</w:t>
-      </w:r>
-      <w:bookmarkEnd w:id="2"/>
-    </w:p>
-    <w:p>
-      <w:pPr>
-        <w:rPr>
-          <w:lang w:val="es-ES"/>
-        </w:rPr>
-      </w:pPr>
-      <w:r>
-        <w:rPr>
-          <w:lang w:val="es-ES"/>
-        </w:rPr>
-        <w:t xml:space="preserve">Delta T </w:t>
-      </w:r>
-      <w:proofErr w:type="spellStart"/>
-      <w:r>
-        <w:rPr>
-          <w:lang w:val="es-ES"/>
-        </w:rPr>
-        <w:t>expected</w:t>
-      </w:r>
-      <w:proofErr w:type="spellEnd"/>
-      <w:r>
-        <w:rPr>
-          <w:lang w:val="es-ES"/>
-        </w:rPr>
-        <w:t xml:space="preserve">: </w:t>
-      </w:r>
-      <w:r>
-        <w:rPr>
-          <w:lang w:val="es-ES"/>
-        </w:rPr>
         <w:t>+ 28°C</w:t>
       </w:r>
     </w:p>
     <w:p>
       <w:pPr>
-        <w:rPr>
-          <w:lang w:val="en-GB"/>
-        </w:rPr>
-      </w:pPr>
-      <w:r>
-        <w:rPr>
-          <w:lang w:val="en-GB"/>
-        </w:rPr>
-        <w:t xml:space="preserve">Final </w:t>
-      </w:r>
-      <w:r>
-        <w:rPr>
-          <w:lang w:val="en-GB"/>
-        </w:rPr>
-        <w:t xml:space="preserve">trace </w:t>
-      </w:r>
-      <w:r>
-        <w:rPr>
-          <w:lang w:val="en-GB"/>
-        </w:rPr>
-        <w:t xml:space="preserve">temperature: 22°C room + 28°C </w:t>
-      </w:r>
-      <w:r>
-        <w:rPr>
-          <w:lang w:val="en-GB"/>
-        </w:rPr>
-        <w:t xml:space="preserve">heating = </w:t>
-      </w:r>
-      <w:r>
         <w:rPr>
           <w:b/>
           <w:bCs/>
           <w:lang w:val="en-GB"/>
         </w:rPr>
-        <w:t>50°C</w:t>
+      </w:pPr>
+      <w:r>
+        <w:rPr>
+          <w:lang w:val="en-GB"/>
+        </w:rPr>
+        <w:t xml:space="preserve">Final </w:t>
+      </w:r>
+      <w:r>
+        <w:rPr>
+          <w:lang w:val="en-GB"/>
+        </w:rPr>
+        <w:t xml:space="preserve">trace </w:t>
+      </w:r>
+      <w:r>
+        <w:rPr>
+          <w:lang w:val="en-GB"/>
+        </w:rPr>
+        <w:t xml:space="preserve">temperature: 22°C room + 28°C </w:t>
+      </w:r>
+      <w:r>
+        <w:rPr>
+          <w:lang w:val="en-GB"/>
+        </w:rPr>
+        <w:t xml:space="preserve">heating = </w:t>
       </w:r>
       <w:r>
         <w:rPr>
@@ -900,6 +1410,14 @@
           <w:bCs/>
           <w:lang w:val="en-GB"/>
         </w:rPr>
+        <w:t>50°C</w:t>
+      </w:r>
+      <w:r>
+        <w:rPr>
+          <w:b/>
+          <w:bCs/>
+          <w:lang w:val="en-GB"/>
+        </w:rPr>
         <w:tab/>
         <w:t>=&gt; OK</w:t>
       </w:r>
@@ -912,6 +1430,21 @@
       </w:pPr>
       <w:r>
         <w:rPr>
+          <w:b/>
+          <w:bCs/>
+          <w:lang w:val="en-GB"/>
+        </w:rPr>
+        <w:t>But 3mm is almost impossible to route under consideration of necessary distances.</w:t>
+      </w:r>
+    </w:p>
+    <w:p>
+      <w:pPr>
+        <w:rPr>
+          <w:lang w:val="en-GB"/>
+        </w:rPr>
+      </w:pPr>
+      <w:r>
+        <w:rPr>
           <w:lang w:val="en-GB"/>
         </w:rPr>
         <w:br w:type="page"/>
@@ -931,7 +1464,7 @@
           <w:lang w:val="en-GB"/>
         </w:rPr>
       </w:pPr>
-      <w:bookmarkStart w:id="3" w:name="_Toc220321386"/>
+      <w:bookmarkStart w:id="3" w:name="_Toc220699142"/>
       <w:r>
         <w:rPr>
           <w:lang w:val="en-GB"/>
@@ -956,6 +1489,12 @@
         </w:rPr>
         <w:t>KW</w:t>
       </w:r>
+      <w:r>
+        <w:rPr>
+          <w:lang w:val="en-GB"/>
+        </w:rPr>
+        <w:t xml:space="preserve"> (35µm)</w:t>
+      </w:r>
       <w:bookmarkEnd w:id="3"/>
     </w:p>
     <w:p>
@@ -993,19 +1532,7 @@
         <w:rPr>
           <w:lang w:val="en-GB"/>
         </w:rPr>
-        <w:t xml:space="preserve"> </w:t>
-      </w:r>
-      <w:r>
-        <w:rPr>
-          <w:lang w:val="en-GB"/>
-        </w:rPr>
-        <w:t>3</w:t>
-      </w:r>
-      <w:r>
-        <w:rPr>
-          <w:lang w:val="en-GB"/>
-        </w:rPr>
-        <w:t>KW per line</w:t>
+        <w:t xml:space="preserve"> 3KW per line</w:t>
       </w:r>
       <w:r>
         <w:rPr>
@@ -1118,17 +1645,27 @@
           <w:highlight w:val="yellow"/>
           <w:lang w:val="en-GB"/>
         </w:rPr>
-        <w:t>mm</w:t>
-      </w:r>
-    </w:p>
-    <w:p>
-      <w:pPr>
-        <w:rPr>
-          <w:lang w:val="en-GB"/>
-        </w:rPr>
-      </w:pPr>
-      <w:r>
-        <w:rPr>
+        <w:t>m</w:t>
+      </w:r>
+      <w:r>
+        <w:rPr>
+          <w:b/>
+          <w:bCs/>
+          <w:highlight w:val="yellow"/>
+          <w:lang w:val="en-GB"/>
+        </w:rPr>
+        <w:t>m@35µm</w:t>
+      </w:r>
+    </w:p>
+    <w:p>
+      <w:pPr>
+        <w:rPr>
+          <w:lang w:val="en-GB"/>
+        </w:rPr>
+      </w:pPr>
+      <w:r>
+        <w:rPr>
+          <w:noProof/>
           <w:lang w:val="en-GB"/>
         </w:rPr>
         <w:drawing>
@@ -1171,34 +1708,6 @@
     </w:p>
     <w:p>
       <w:pPr>
-        <w:pStyle w:val="berschrift3"/>
-        <w:rPr>
-          <w:lang w:val="en-GB"/>
-        </w:rPr>
-      </w:pPr>
-      <w:bookmarkStart w:id="4" w:name="_Toc220321387"/>
-      <w:r>
-        <w:rPr>
-          <w:lang w:val="en-GB"/>
-        </w:rPr>
-        <w:t xml:space="preserve">Results for </w:t>
-      </w:r>
-      <w:r>
-        <w:rPr>
-          <w:lang w:val="en-GB"/>
-        </w:rPr>
-        <w:t>9</w:t>
-      </w:r>
-      <w:r>
-        <w:rPr>
-          <w:lang w:val="en-GB"/>
-        </w:rPr>
-        <w:t>KW</w:t>
-      </w:r>
-      <w:bookmarkEnd w:id="4"/>
-    </w:p>
-    <w:p>
-      <w:pPr>
         <w:rPr>
           <w:lang w:val="en-GB"/>
         </w:rPr>
@@ -1266,32 +1775,579 @@
           <w:lang w:val="en-GB"/>
         </w:rPr>
       </w:pPr>
-      <w:r>
-        <w:rPr>
-          <w:lang w:val="en-GB"/>
-        </w:rPr>
-        <w:t xml:space="preserve">Although I have an 6KW oven, the design should be </w:t>
-      </w:r>
-      <w:r>
-        <w:rPr>
-          <w:lang w:val="en-GB"/>
-        </w:rPr>
-        <w:t>also OK for 9KW.</w:t>
-      </w:r>
-      <w:r>
-        <w:rPr>
+    </w:p>
+    <w:p>
+      <w:pPr>
+        <w:rPr>
+          <w:b/>
+          <w:bCs/>
+          <w:lang w:val="en-GB"/>
+        </w:rPr>
+      </w:pPr>
+      <w:r>
+        <w:rPr>
+          <w:b/>
+          <w:bCs/>
+          <w:highlight w:val="yellow"/>
+          <w:lang w:val="en-GB"/>
+        </w:rPr>
+        <w:t>But 3</w:t>
+      </w:r>
+      <w:r>
+        <w:rPr>
+          <w:b/>
+          <w:bCs/>
+          <w:highlight w:val="yellow"/>
+          <w:lang w:val="en-GB"/>
+        </w:rPr>
+        <w:t>.5</w:t>
+      </w:r>
+      <w:r>
+        <w:rPr>
+          <w:b/>
+          <w:bCs/>
+          <w:highlight w:val="yellow"/>
+          <w:lang w:val="en-GB"/>
+        </w:rPr>
+        <w:t>mm is impossible to route under consideration of necessary distances.</w:t>
+      </w:r>
+      <w:r>
+        <w:rPr>
+          <w:b/>
+          <w:bCs/>
+          <w:highlight w:val="yellow"/>
           <w:lang w:val="en-GB"/>
         </w:rPr>
         <w:br/>
-        <w:t>If possible 3.5 mm traces should be used.</w:t>
-      </w:r>
-    </w:p>
-    <w:p>
-      <w:pPr>
-        <w:rPr>
-          <w:lang w:val="en-GB"/>
-        </w:rPr>
-      </w:pPr>
+        <w:t>=&gt; L</w:t>
+      </w:r>
+      <w:r>
+        <w:rPr>
+          <w:b/>
+          <w:bCs/>
+          <w:highlight w:val="yellow"/>
+          <w:lang w:val="en-GB"/>
+        </w:rPr>
+        <w:t xml:space="preserve">ets check </w:t>
+      </w:r>
+      <w:r>
+        <w:rPr>
+          <w:b/>
+          <w:bCs/>
+          <w:highlight w:val="yellow"/>
+          <w:lang w:val="en-GB"/>
+        </w:rPr>
+        <w:t>70</w:t>
+      </w:r>
+      <w:r>
+        <w:rPr>
+          <w:b/>
+          <w:bCs/>
+          <w:highlight w:val="yellow"/>
+          <w:lang w:val="en-GB"/>
+        </w:rPr>
+        <w:t>µm on the next pages</w:t>
+      </w:r>
+      <w:r>
+        <w:rPr>
+          <w:b/>
+          <w:bCs/>
+          <w:highlight w:val="yellow"/>
+          <w:lang w:val="en-GB"/>
+        </w:rPr>
+        <w:t>.</w:t>
+      </w:r>
+      <w:r>
+        <w:rPr>
+          <w:b/>
+          <w:bCs/>
+          <w:highlight w:val="yellow"/>
+          <w:lang w:val="en-GB"/>
+        </w:rPr>
+        <w:br/>
+      </w:r>
+      <w:r>
+        <w:rPr>
+          <w:b/>
+          <w:bCs/>
+          <w:highlight w:val="yellow"/>
+          <w:lang w:val="en-GB"/>
+        </w:rPr>
+        <w:t xml:space="preserve">=&gt; </w:t>
+      </w:r>
+      <w:r>
+        <w:rPr>
+          <w:b/>
+          <w:bCs/>
+          <w:highlight w:val="yellow"/>
+          <w:lang w:val="en-GB"/>
+        </w:rPr>
+        <w:t xml:space="preserve">Assume: we </w:t>
+      </w:r>
+      <w:r>
+        <w:rPr>
+          <w:b/>
+          <w:bCs/>
+          <w:highlight w:val="yellow"/>
+          <w:lang w:val="en-GB"/>
+        </w:rPr>
+        <w:t>try to reduce to 2mm trace width</w:t>
+      </w:r>
+      <w:r>
+        <w:rPr>
+          <w:b/>
+          <w:bCs/>
+          <w:lang w:val="en-GB"/>
+        </w:rPr>
+        <w:t>.</w:t>
+      </w:r>
+    </w:p>
+    <w:p>
+      <w:pPr>
+        <w:rPr>
+          <w:lang w:val="en-GB"/>
+        </w:rPr>
+      </w:pPr>
+      <w:r>
+        <w:rPr>
+          <w:lang w:val="en-GB"/>
+        </w:rPr>
+        <w:br w:type="page"/>
+      </w:r>
+    </w:p>
+    <w:p>
+      <w:pPr>
+        <w:rPr>
+          <w:lang w:val="en-GB"/>
+        </w:rPr>
+      </w:pPr>
+    </w:p>
+    <w:p>
+      <w:pPr>
+        <w:pStyle w:val="berschrift2"/>
+        <w:rPr>
+          <w:lang w:val="en-GB"/>
+        </w:rPr>
+      </w:pPr>
+      <w:bookmarkStart w:id="4" w:name="_Toc220699143"/>
+      <w:r>
+        <w:rPr>
+          <w:lang w:val="en-GB"/>
+        </w:rPr>
+        <w:t>Power sauna oven</w:t>
+      </w:r>
+      <w:r>
+        <w:rPr>
+          <w:lang w:val="en-GB"/>
+        </w:rPr>
+        <w:t xml:space="preserve"> width 9</w:t>
+      </w:r>
+      <w:r>
+        <w:rPr>
+          <w:lang w:val="en-GB"/>
+        </w:rPr>
+        <w:t>KW</w:t>
+      </w:r>
+      <w:r>
+        <w:rPr>
+          <w:lang w:val="en-GB"/>
+        </w:rPr>
+        <w:t xml:space="preserve"> (70µm)</w:t>
+      </w:r>
+      <w:bookmarkEnd w:id="4"/>
+    </w:p>
+    <w:p>
+      <w:pPr>
+        <w:ind w:left="2120" w:hanging="2120"/>
+        <w:rPr>
+          <w:lang w:val="en-GB"/>
+        </w:rPr>
+      </w:pPr>
+      <w:r>
+        <w:rPr>
+          <w:lang w:val="en-GB"/>
+        </w:rPr>
+        <w:t>Current per line:</w:t>
+      </w:r>
+      <w:r>
+        <w:rPr>
+          <w:lang w:val="en-GB"/>
+        </w:rPr>
+        <w:tab/>
+      </w:r>
+      <w:r>
+        <w:rPr>
+          <w:lang w:val="en-GB"/>
+        </w:rPr>
+        <w:t>9</w:t>
+      </w:r>
+      <w:r>
+        <w:rPr>
+          <w:lang w:val="en-GB"/>
+        </w:rPr>
+        <w:t>KW complete,</w:t>
+      </w:r>
+      <w:r>
+        <w:rPr>
+          <w:lang w:val="en-GB"/>
+        </w:rPr>
+        <w:t xml:space="preserve"> 3KW per line</w:t>
+      </w:r>
+      <w:r>
+        <w:rPr>
+          <w:lang w:val="en-GB"/>
+        </w:rPr>
+        <w:br/>
+      </w:r>
+      <w:r>
+        <w:rPr>
+          <w:lang w:val="en-GB"/>
+        </w:rPr>
+        <w:tab/>
+        <w:t>Iline (L1, L2, L3) = P / U = 3000/230 = 13,04A</w:t>
+      </w:r>
+      <w:r>
+        <w:rPr>
+          <w:lang w:val="en-GB"/>
+        </w:rPr>
+        <w:br/>
+        <w:t>Chosen for calculation 13A</w:t>
+      </w:r>
+    </w:p>
+    <w:p>
+      <w:pPr>
+        <w:rPr>
+          <w:lang w:val="en-GB"/>
+        </w:rPr>
+      </w:pPr>
+      <w:r>
+        <w:rPr>
+          <w:lang w:val="en-GB"/>
+        </w:rPr>
+        <w:t xml:space="preserve">Trace width: </w:t>
+      </w:r>
+      <w:r>
+        <w:rPr>
+          <w:lang w:val="en-GB"/>
+        </w:rPr>
+        <w:tab/>
+      </w:r>
+      <w:r>
+        <w:rPr>
+          <w:lang w:val="en-GB"/>
+        </w:rPr>
+        <w:tab/>
+      </w:r>
+      <w:r>
+        <w:rPr>
+          <w:b/>
+          <w:bCs/>
+          <w:highlight w:val="yellow"/>
+          <w:lang w:val="en-GB"/>
+        </w:rPr>
+        <w:t>2m</w:t>
+      </w:r>
+      <w:r>
+        <w:rPr>
+          <w:b/>
+          <w:bCs/>
+          <w:highlight w:val="yellow"/>
+          <w:lang w:val="en-GB"/>
+        </w:rPr>
+        <w:t>m@70µm</w:t>
+      </w:r>
+    </w:p>
+    <w:p>
+      <w:pPr>
+        <w:jc w:val="center"/>
+        <w:rPr>
+          <w:lang w:val="en-GB"/>
+        </w:rPr>
+      </w:pPr>
+      <w:r>
+        <w:rPr>
+          <w:noProof/>
+          <w:lang w:val="en-GB"/>
+        </w:rPr>
+        <w:drawing>
+          <wp:inline distT="0" distB="0" distL="0" distR="0" wp14:anchorId="00D419CC" wp14:editId="4D6F7E01">
+            <wp:extent cx="4334015" cy="2619423"/>
+            <wp:effectExtent l="0" t="0" r="9525" b="0"/>
+            <wp:docPr id="1503378880" name="Grafik 1" descr="Ein Bild, das Reihe, Diagramm, Steigung enthält.&#10;&#10;KI-generierte Inhalte können fehlerhaft sein."/>
+            <wp:cNvGraphicFramePr>
+              <a:graphicFrameLocks xmlns:a="http://schemas.openxmlformats.org/drawingml/2006/main" noChangeAspect="1"/>
+            </wp:cNvGraphicFramePr>
+            <a:graphic xmlns:a="http://schemas.openxmlformats.org/drawingml/2006/main">
+              <a:graphicData uri="http://schemas.openxmlformats.org/drawingml/2006/picture">
+                <pic:pic xmlns:pic="http://schemas.openxmlformats.org/drawingml/2006/picture">
+                  <pic:nvPicPr>
+                    <pic:cNvPr id="1503378880" name="Grafik 1" descr="Ein Bild, das Reihe, Diagramm, Steigung enthält.&#10;&#10;KI-generierte Inhalte können fehlerhaft sein."/>
+                    <pic:cNvPicPr/>
+                  </pic:nvPicPr>
+                  <pic:blipFill>
+                    <a:blip r:embed="rId12"/>
+                    <a:stretch>
+                      <a:fillRect/>
+                    </a:stretch>
+                  </pic:blipFill>
+                  <pic:spPr>
+                    <a:xfrm>
+                      <a:off x="0" y="0"/>
+                      <a:ext cx="4357687" cy="2633730"/>
+                    </a:xfrm>
+                    <a:prstGeom prst="rect">
+                      <a:avLst/>
+                    </a:prstGeom>
+                  </pic:spPr>
+                </pic:pic>
+              </a:graphicData>
+            </a:graphic>
+          </wp:inline>
+        </w:drawing>
+      </w:r>
+    </w:p>
+    <w:p>
+      <w:pPr>
+        <w:jc w:val="center"/>
+        <w:rPr>
+          <w:lang w:val="en-GB"/>
+        </w:rPr>
+      </w:pPr>
+      <w:r>
+        <w:rPr>
+          <w:noProof/>
+          <w:lang w:val="en-GB"/>
+        </w:rPr>
+        <w:drawing>
+          <wp:inline distT="0" distB="0" distL="0" distR="0" wp14:anchorId="5CC2F6BF" wp14:editId="080889B5">
+            <wp:extent cx="4074289" cy="2311548"/>
+            <wp:effectExtent l="0" t="0" r="2540" b="0"/>
+            <wp:docPr id="1387221657" name="Grafik 1" descr="Ein Bild, das Text, Screenshot, Zahl, parallel enthält.&#10;&#10;KI-generierte Inhalte können fehlerhaft sein."/>
+            <wp:cNvGraphicFramePr>
+              <a:graphicFrameLocks xmlns:a="http://schemas.openxmlformats.org/drawingml/2006/main" noChangeAspect="1"/>
+            </wp:cNvGraphicFramePr>
+            <a:graphic xmlns:a="http://schemas.openxmlformats.org/drawingml/2006/main">
+              <a:graphicData uri="http://schemas.openxmlformats.org/drawingml/2006/picture">
+                <pic:pic xmlns:pic="http://schemas.openxmlformats.org/drawingml/2006/picture">
+                  <pic:nvPicPr>
+                    <pic:cNvPr id="1387221657" name="Grafik 1" descr="Ein Bild, das Text, Screenshot, Zahl, parallel enthält.&#10;&#10;KI-generierte Inhalte können fehlerhaft sein."/>
+                    <pic:cNvPicPr/>
+                  </pic:nvPicPr>
+                  <pic:blipFill>
+                    <a:blip r:embed="rId13"/>
+                    <a:stretch>
+                      <a:fillRect/>
+                    </a:stretch>
+                  </pic:blipFill>
+                  <pic:spPr>
+                    <a:xfrm>
+                      <a:off x="0" y="0"/>
+                      <a:ext cx="4083074" cy="2316532"/>
+                    </a:xfrm>
+                    <a:prstGeom prst="rect">
+                      <a:avLst/>
+                    </a:prstGeom>
+                  </pic:spPr>
+                </pic:pic>
+              </a:graphicData>
+            </a:graphic>
+          </wp:inline>
+        </w:drawing>
+      </w:r>
+    </w:p>
+    <w:p>
+      <w:pPr>
+        <w:rPr>
+          <w:lang w:val="en-GB"/>
+        </w:rPr>
+      </w:pPr>
+      <w:r>
+        <w:rPr>
+          <w:lang w:val="en-GB"/>
+        </w:rPr>
+        <w:t>Delta T expected</w:t>
+      </w:r>
+      <w:r>
+        <w:rPr>
+          <w:lang w:val="en-GB"/>
+        </w:rPr>
+        <w:t xml:space="preserve"> at 6KW</w:t>
+      </w:r>
+      <w:r>
+        <w:rPr>
+          <w:lang w:val="en-GB"/>
+        </w:rPr>
+        <w:t xml:space="preserve">: + </w:t>
+      </w:r>
+      <w:r>
+        <w:rPr>
+          <w:lang w:val="en-GB"/>
+        </w:rPr>
+        <w:t>25</w:t>
+      </w:r>
+      <w:r>
+        <w:rPr>
+          <w:lang w:val="en-GB"/>
+        </w:rPr>
+        <w:t>°C</w:t>
+      </w:r>
+    </w:p>
+    <w:p>
+      <w:pPr>
+        <w:rPr>
+          <w:lang w:val="en-GB"/>
+        </w:rPr>
+      </w:pPr>
+      <w:r>
+        <w:rPr>
+          <w:lang w:val="en-GB"/>
+        </w:rPr>
+        <w:t xml:space="preserve">Final trace temperature: 22°C room + 25°C heating = </w:t>
+      </w:r>
+      <w:r>
+        <w:rPr>
+          <w:b/>
+          <w:bCs/>
+          <w:lang w:val="en-GB"/>
+        </w:rPr>
+        <w:t>47°</w:t>
+      </w:r>
+      <w:r>
+        <w:rPr>
+          <w:b/>
+          <w:bCs/>
+          <w:lang w:val="en-GB"/>
+        </w:rPr>
+        <w:t>C</w:t>
+      </w:r>
+      <w:r>
+        <w:rPr>
+          <w:b/>
+          <w:bCs/>
+          <w:lang w:val="en-GB"/>
+        </w:rPr>
+        <w:tab/>
+        <w:t xml:space="preserve">=&gt; </w:t>
+      </w:r>
+      <w:r>
+        <w:rPr>
+          <w:b/>
+          <w:bCs/>
+          <w:lang w:val="en-GB"/>
+        </w:rPr>
+        <w:t>Good</w:t>
+      </w:r>
+    </w:p>
+    <w:p>
+      <w:pPr>
+        <w:rPr>
+          <w:lang w:val="en-GB"/>
+        </w:rPr>
+      </w:pPr>
+      <w:r>
+        <w:rPr>
+          <w:lang w:val="en-GB"/>
+        </w:rPr>
+        <w:t>Delta T expected</w:t>
+      </w:r>
+      <w:r>
+        <w:rPr>
+          <w:lang w:val="en-GB"/>
+        </w:rPr>
+        <w:t xml:space="preserve"> at 9KW</w:t>
+      </w:r>
+      <w:r>
+        <w:rPr>
+          <w:lang w:val="en-GB"/>
+        </w:rPr>
+        <w:t xml:space="preserve">: + </w:t>
+      </w:r>
+      <w:r>
+        <w:rPr>
+          <w:lang w:val="en-GB"/>
+        </w:rPr>
+        <w:t>53</w:t>
+      </w:r>
+      <w:r>
+        <w:rPr>
+          <w:lang w:val="en-GB"/>
+        </w:rPr>
+        <w:t>°C</w:t>
+      </w:r>
+    </w:p>
+    <w:p>
+      <w:pPr>
+        <w:rPr>
+          <w:lang w:val="en-GB"/>
+        </w:rPr>
+      </w:pPr>
+      <w:r>
+        <w:rPr>
+          <w:lang w:val="en-GB"/>
+        </w:rPr>
+        <w:t xml:space="preserve">Final trace temperature: 22°C room + 53°C heating = </w:t>
+      </w:r>
+      <w:r>
+        <w:rPr>
+          <w:b/>
+          <w:bCs/>
+          <w:lang w:val="en-GB"/>
+        </w:rPr>
+        <w:t>75°</w:t>
+      </w:r>
+      <w:r>
+        <w:rPr>
+          <w:b/>
+          <w:bCs/>
+          <w:lang w:val="en-GB"/>
+        </w:rPr>
+        <w:t>C</w:t>
+      </w:r>
+      <w:r>
+        <w:rPr>
+          <w:b/>
+          <w:bCs/>
+          <w:lang w:val="en-GB"/>
+        </w:rPr>
+        <w:tab/>
+        <w:t xml:space="preserve">=&gt; </w:t>
+      </w:r>
+      <w:r>
+        <w:rPr>
+          <w:b/>
+          <w:bCs/>
+          <w:lang w:val="en-GB"/>
+        </w:rPr>
+        <w:t xml:space="preserve">Still </w:t>
+      </w:r>
+      <w:r>
+        <w:rPr>
+          <w:b/>
+          <w:bCs/>
+          <w:lang w:val="en-GB"/>
+        </w:rPr>
+        <w:t>OK</w:t>
+      </w:r>
+    </w:p>
+    <w:p>
+      <w:pPr>
+        <w:rPr>
+          <w:lang w:val="en-GB"/>
+        </w:rPr>
+      </w:pPr>
+    </w:p>
+    <w:p>
+      <w:pPr>
+        <w:rPr>
+          <w:lang w:val="en-GB"/>
+        </w:rPr>
+      </w:pPr>
+      <w:r>
+        <w:rPr>
+          <w:lang w:val="en-GB"/>
+        </w:rPr>
+        <w:br w:type="page"/>
+      </w:r>
     </w:p>
     <w:p>
       <w:pPr>
@@ -1307,12 +2363,605 @@
           <w:lang w:val="en-GB"/>
         </w:rPr>
       </w:pPr>
+      <w:bookmarkStart w:id="5" w:name="_Toc220699144"/>
+      <w:r>
+        <w:rPr>
+          <w:lang w:val="en-GB"/>
+        </w:rPr>
+        <w:t>Distance calculations</w:t>
+      </w:r>
+      <w:bookmarkEnd w:id="5"/>
+    </w:p>
+    <w:p>
+      <w:pPr>
+        <w:pStyle w:val="berschrift2"/>
+        <w:rPr>
+          <w:lang w:val="en-GB"/>
+        </w:rPr>
+      </w:pPr>
+      <w:bookmarkStart w:id="6" w:name="_Toc220699145"/>
+      <w:r>
+        <w:rPr>
+          <w:lang w:val="en-GB"/>
+        </w:rPr>
+        <w:t>Legal regulation</w:t>
+      </w:r>
+      <w:bookmarkEnd w:id="6"/>
+    </w:p>
+    <w:p>
+      <w:pPr>
+        <w:rPr>
+          <w:lang w:val="en-GB"/>
+        </w:rPr>
+      </w:pPr>
+      <w:r>
+        <w:rPr>
+          <w:lang w:val="en-GB"/>
+        </w:rPr>
+        <w:t xml:space="preserve">From </w:t>
+      </w:r>
+      <w:proofErr w:type="gramStart"/>
+      <w:r>
+        <w:rPr>
+          <w:lang w:val="en-GB"/>
+        </w:rPr>
+        <w:t>common</w:t>
+      </w:r>
+      <w:proofErr w:type="gramEnd"/>
+      <w:r>
+        <w:rPr>
+          <w:lang w:val="en-GB"/>
+        </w:rPr>
+        <w:t xml:space="preserve"> used legal regulations:</w:t>
+      </w:r>
+    </w:p>
+    <w:p>
+      <w:pPr>
+        <w:rPr>
+          <w:lang w:val="en-GB"/>
+        </w:rPr>
+      </w:pPr>
+      <w:r>
+        <w:rPr>
+          <w:lang w:val="en-GB"/>
+        </w:rPr>
+        <w:t>Use case 1:</w:t>
+      </w:r>
+      <w:r>
+        <w:rPr>
+          <w:lang w:val="en-GB"/>
+        </w:rPr>
+        <w:tab/>
+      </w:r>
+      <w:r>
+        <w:rPr>
+          <w:b/>
+          <w:bCs/>
+          <w:lang w:val="en-GB"/>
+        </w:rPr>
+        <w:t>Phase Lx to Lx</w:t>
+      </w:r>
+      <w:r>
+        <w:rPr>
+          <w:lang w:val="en-GB"/>
+        </w:rPr>
+        <w:tab/>
+      </w:r>
+      <w:r>
+        <w:rPr>
+          <w:lang w:val="en-GB"/>
+        </w:rPr>
+        <w:tab/>
+        <w:t xml:space="preserve">Functional isolation </w:t>
+      </w:r>
+      <w:r>
+        <w:rPr>
+          <w:lang w:val="en-GB"/>
+        </w:rPr>
+        <w:tab/>
+      </w:r>
+      <w:r>
+        <w:rPr>
+          <w:lang w:val="en-GB"/>
+        </w:rPr>
+        <w:tab/>
+      </w:r>
+      <w:r>
+        <w:rPr>
+          <w:lang w:val="en-GB"/>
+        </w:rPr>
+        <w:tab/>
+      </w:r>
+      <w:r>
+        <w:rPr>
+          <w:b/>
+          <w:bCs/>
+          <w:lang w:val="en-GB"/>
+        </w:rPr>
+        <w:t>2.5mm</w:t>
+      </w:r>
+    </w:p>
+    <w:p>
+      <w:pPr>
+        <w:rPr>
+          <w:lang w:val="en-GB"/>
+        </w:rPr>
+      </w:pPr>
+      <w:r>
+        <w:rPr>
+          <w:lang w:val="en-GB"/>
+        </w:rPr>
+        <w:t xml:space="preserve">Use case 2: </w:t>
+      </w:r>
+      <w:r>
+        <w:rPr>
+          <w:lang w:val="en-GB"/>
+        </w:rPr>
+        <w:tab/>
+      </w:r>
+      <w:r>
+        <w:rPr>
+          <w:b/>
+          <w:bCs/>
+          <w:lang w:val="en-GB"/>
+        </w:rPr>
+        <w:t>Phase Lx to N or PE</w:t>
+      </w:r>
+      <w:r>
+        <w:rPr>
+          <w:lang w:val="en-GB"/>
+        </w:rPr>
+        <w:tab/>
+      </w:r>
+      <w:r>
+        <w:rPr>
+          <w:lang w:val="en-GB"/>
+        </w:rPr>
+        <w:tab/>
+      </w:r>
+      <w:r>
+        <w:rPr>
+          <w:lang w:val="en-GB"/>
+        </w:rPr>
+        <w:t>Base isolation 230V</w:t>
+      </w:r>
+      <w:r>
+        <w:rPr>
+          <w:lang w:val="en-GB"/>
+        </w:rPr>
+        <w:tab/>
+      </w:r>
+      <w:r>
+        <w:rPr>
+          <w:lang w:val="en-GB"/>
+        </w:rPr>
+        <w:tab/>
+      </w:r>
+      <w:r>
+        <w:rPr>
+          <w:lang w:val="en-GB"/>
+        </w:rPr>
+        <w:tab/>
+      </w:r>
+      <w:r>
+        <w:rPr>
+          <w:b/>
+          <w:bCs/>
+          <w:lang w:val="en-GB"/>
+        </w:rPr>
+        <w:t>3.0mm</w:t>
+      </w:r>
+    </w:p>
+    <w:p>
+      <w:pPr>
+        <w:rPr>
+          <w:lang w:val="en-GB"/>
+        </w:rPr>
+      </w:pPr>
+      <w:r>
+        <w:rPr>
+          <w:lang w:val="en-GB"/>
+        </w:rPr>
+        <w:t>Use case 3:</w:t>
+      </w:r>
+      <w:r>
+        <w:rPr>
+          <w:lang w:val="en-GB"/>
+        </w:rPr>
+        <w:tab/>
+      </w:r>
+      <w:r>
+        <w:rPr>
+          <w:b/>
+          <w:bCs/>
+          <w:lang w:val="en-GB"/>
+        </w:rPr>
+        <w:t>Phase Lx to Ly</w:t>
+      </w:r>
+      <w:r>
+        <w:rPr>
+          <w:lang w:val="en-GB"/>
+        </w:rPr>
+        <w:tab/>
+      </w:r>
+      <w:r>
+        <w:rPr>
+          <w:lang w:val="en-GB"/>
+        </w:rPr>
+        <w:tab/>
+      </w:r>
+      <w:r>
+        <w:rPr>
+          <w:lang w:val="en-GB"/>
+        </w:rPr>
+        <w:t>Base isolation 400V</w:t>
+      </w:r>
+      <w:r>
+        <w:rPr>
+          <w:lang w:val="en-GB"/>
+        </w:rPr>
+        <w:tab/>
+      </w:r>
+      <w:r>
+        <w:rPr>
+          <w:lang w:val="en-GB"/>
+        </w:rPr>
+        <w:tab/>
+      </w:r>
+      <w:r>
+        <w:rPr>
+          <w:lang w:val="en-GB"/>
+        </w:rPr>
+        <w:tab/>
+      </w:r>
+      <w:r>
+        <w:rPr>
+          <w:b/>
+          <w:bCs/>
+          <w:lang w:val="en-GB"/>
+        </w:rPr>
+        <w:t>4.0mm</w:t>
+      </w:r>
+    </w:p>
+    <w:p>
+      <w:pPr>
+        <w:rPr>
+          <w:lang w:val="en-GB"/>
+        </w:rPr>
+      </w:pPr>
+      <w:r>
+        <w:rPr>
+          <w:lang w:val="en-GB"/>
+        </w:rPr>
+        <w:t>Use case 4:</w:t>
+      </w:r>
+      <w:r>
+        <w:rPr>
+          <w:lang w:val="en-GB"/>
+        </w:rPr>
+        <w:tab/>
+      </w:r>
+      <w:r>
+        <w:rPr>
+          <w:b/>
+          <w:bCs/>
+          <w:lang w:val="en-GB"/>
+        </w:rPr>
+        <w:t>Phase Lx to ELV</w:t>
+      </w:r>
+      <w:r>
+        <w:rPr>
+          <w:lang w:val="en-GB"/>
+        </w:rPr>
+        <w:tab/>
+      </w:r>
+      <w:r>
+        <w:rPr>
+          <w:lang w:val="en-GB"/>
+        </w:rPr>
+        <w:tab/>
+        <w:t>Double / enhanced isolation</w:t>
+      </w:r>
+      <w:r>
+        <w:rPr>
+          <w:lang w:val="en-GB"/>
+        </w:rPr>
+        <w:tab/>
+      </w:r>
+      <w:r>
+        <w:rPr>
+          <w:b/>
+          <w:bCs/>
+          <w:lang w:val="en-GB"/>
+        </w:rPr>
+        <w:t>6.0mm</w:t>
+      </w:r>
+    </w:p>
+    <w:p>
+      <w:pPr>
+        <w:rPr>
+          <w:lang w:val="en-GB"/>
+        </w:rPr>
+      </w:pPr>
+      <w:r>
+        <w:rPr>
+          <w:lang w:val="en-GB"/>
+        </w:rPr>
+        <w:t xml:space="preserve">With x, y = </w:t>
+      </w:r>
+      <w:proofErr w:type="gramStart"/>
+      <w:r>
+        <w:rPr>
+          <w:lang w:val="en-GB"/>
+        </w:rPr>
+        <w:t>1..</w:t>
+      </w:r>
+      <w:proofErr w:type="gramEnd"/>
+      <w:r>
+        <w:rPr>
+          <w:lang w:val="en-GB"/>
+        </w:rPr>
+        <w:t>3</w:t>
+      </w:r>
+      <w:r>
+        <w:rPr>
+          <w:lang w:val="en-GB"/>
+        </w:rPr>
+        <w:t xml:space="preserve">, ELV = </w:t>
+      </w:r>
+      <w:proofErr w:type="spellStart"/>
+      <w:r>
+        <w:rPr>
+          <w:lang w:val="en-GB"/>
+        </w:rPr>
+        <w:t>Extrem</w:t>
+      </w:r>
+      <w:proofErr w:type="spellEnd"/>
+      <w:r>
+        <w:rPr>
+          <w:lang w:val="en-GB"/>
+        </w:rPr>
+        <w:t xml:space="preserve"> low voltage e.g. 24V</w:t>
+      </w:r>
+    </w:p>
+    <w:p>
+      <w:pPr>
+        <w:rPr>
+          <w:lang w:val="en-GB"/>
+        </w:rPr>
+      </w:pPr>
+    </w:p>
+    <w:p>
+      <w:pPr>
+        <w:pStyle w:val="berschrift2"/>
+        <w:rPr>
+          <w:lang w:val="en-GB"/>
+        </w:rPr>
+      </w:pPr>
+      <w:bookmarkStart w:id="7" w:name="_Toc220699146"/>
+      <w:r>
+        <w:rPr>
+          <w:lang w:val="en-GB"/>
+        </w:rPr>
+        <w:t>Usage in the design</w:t>
+      </w:r>
+      <w:bookmarkEnd w:id="7"/>
+    </w:p>
+    <w:p>
+      <w:pPr>
+        <w:rPr>
+          <w:lang w:val="en-GB"/>
+        </w:rPr>
+      </w:pPr>
+      <w:r>
+        <w:rPr>
+          <w:lang w:val="en-GB"/>
+        </w:rPr>
+        <w:t>Use case 1:</w:t>
+      </w:r>
+    </w:p>
+    <w:p>
+      <w:pPr>
+        <w:pStyle w:val="Listenabsatz"/>
+        <w:numPr>
+          <w:ilvl w:val="0"/>
+          <w:numId w:val="4"/>
+        </w:numPr>
+        <w:rPr>
+          <w:lang w:val="en-GB"/>
+        </w:rPr>
+      </w:pPr>
+      <w:r>
+        <w:rPr>
+          <w:lang w:val="en-GB"/>
+        </w:rPr>
+        <w:t>Main switch</w:t>
+      </w:r>
+    </w:p>
+    <w:p>
+      <w:pPr>
+        <w:pStyle w:val="Listenabsatz"/>
+        <w:numPr>
+          <w:ilvl w:val="0"/>
+          <w:numId w:val="4"/>
+        </w:numPr>
+        <w:rPr>
+          <w:lang w:val="en-GB"/>
+        </w:rPr>
+      </w:pPr>
+      <w:r>
+        <w:rPr>
+          <w:lang w:val="en-GB"/>
+        </w:rPr>
+        <w:t>Relay contacts</w:t>
+      </w:r>
+    </w:p>
+    <w:p>
+      <w:pPr>
+        <w:rPr>
+          <w:lang w:val="en-GB"/>
+        </w:rPr>
+      </w:pPr>
+      <w:r>
+        <w:rPr>
+          <w:lang w:val="en-GB"/>
+        </w:rPr>
+        <w:t>Use case 2:</w:t>
+      </w:r>
+    </w:p>
+    <w:p>
+      <w:pPr>
+        <w:pStyle w:val="Listenabsatz"/>
+        <w:numPr>
+          <w:ilvl w:val="0"/>
+          <w:numId w:val="4"/>
+        </w:numPr>
+        <w:rPr>
+          <w:lang w:val="en-GB"/>
+        </w:rPr>
+      </w:pPr>
+      <w:proofErr w:type="spellStart"/>
+      <w:r>
+        <w:rPr>
+          <w:lang w:val="en-GB"/>
+        </w:rPr>
+        <w:t>N.a.</w:t>
+      </w:r>
+      <w:proofErr w:type="spellEnd"/>
+    </w:p>
+    <w:p>
+      <w:pPr>
+        <w:rPr>
+          <w:lang w:val="en-GB"/>
+        </w:rPr>
+      </w:pPr>
+      <w:r>
+        <w:rPr>
+          <w:lang w:val="en-GB"/>
+        </w:rPr>
+        <w:t>Use case 3:</w:t>
+      </w:r>
+    </w:p>
+    <w:p>
+      <w:pPr>
+        <w:pStyle w:val="Listenabsatz"/>
+        <w:numPr>
+          <w:ilvl w:val="0"/>
+          <w:numId w:val="4"/>
+        </w:numPr>
+        <w:rPr>
+          <w:lang w:val="en-GB"/>
+        </w:rPr>
+      </w:pPr>
+      <w:r>
+        <w:rPr>
+          <w:lang w:val="en-GB"/>
+        </w:rPr>
+        <w:t>Between different relays</w:t>
+      </w:r>
+    </w:p>
+    <w:p>
+      <w:pPr>
+        <w:pStyle w:val="Listenabsatz"/>
+        <w:numPr>
+          <w:ilvl w:val="0"/>
+          <w:numId w:val="4"/>
+        </w:numPr>
+        <w:rPr>
+          <w:lang w:val="en-GB"/>
+        </w:rPr>
+      </w:pPr>
+      <w:r>
+        <w:rPr>
+          <w:lang w:val="en-GB"/>
+        </w:rPr>
+        <w:t>Between screw terminals</w:t>
+      </w:r>
+    </w:p>
+    <w:p>
+      <w:pPr>
+        <w:rPr>
+          <w:lang w:val="en-GB"/>
+        </w:rPr>
+      </w:pPr>
+      <w:r>
+        <w:rPr>
+          <w:lang w:val="en-GB"/>
+        </w:rPr>
+        <w:t>Use case 4:</w:t>
+      </w:r>
+    </w:p>
+    <w:p>
+      <w:pPr>
+        <w:pStyle w:val="Listenabsatz"/>
+        <w:numPr>
+          <w:ilvl w:val="0"/>
+          <w:numId w:val="4"/>
+        </w:numPr>
+        <w:rPr>
+          <w:lang w:val="en-GB"/>
+        </w:rPr>
+      </w:pPr>
+      <w:r>
+        <w:rPr>
+          <w:lang w:val="en-GB"/>
+        </w:rPr>
+        <w:t>Voltage measurement components (near to Lx)</w:t>
+      </w:r>
+    </w:p>
+    <w:p>
+      <w:pPr>
+        <w:pStyle w:val="Listenabsatz"/>
+        <w:numPr>
+          <w:ilvl w:val="0"/>
+          <w:numId w:val="4"/>
+        </w:numPr>
+        <w:rPr>
+          <w:lang w:val="en-GB"/>
+        </w:rPr>
+      </w:pPr>
+      <w:r>
+        <w:rPr>
+          <w:lang w:val="en-GB"/>
+        </w:rPr>
+        <w:t>Current measurement components (near to Lx)</w:t>
+      </w:r>
+    </w:p>
+    <w:p>
+      <w:pPr>
+        <w:rPr>
+          <w:lang w:val="en-GB"/>
+        </w:rPr>
+      </w:pPr>
+      <w:r>
+        <w:rPr>
+          <w:lang w:val="en-GB"/>
+        </w:rPr>
+        <w:br w:type="page"/>
+      </w:r>
+    </w:p>
+    <w:p>
+      <w:pPr>
+        <w:rPr>
+          <w:lang w:val="en-GB"/>
+        </w:rPr>
+      </w:pPr>
+    </w:p>
+    <w:p>
+      <w:pPr>
+        <w:pStyle w:val="berschrift1"/>
+        <w:rPr>
+          <w:lang w:val="en-GB"/>
+        </w:rPr>
+      </w:pPr>
+      <w:bookmarkStart w:id="8" w:name="_Toc220699147"/>
       <w:r>
         <w:rPr>
           <w:lang w:val="en-GB"/>
         </w:rPr>
         <w:t>Addendum</w:t>
       </w:r>
+      <w:bookmarkEnd w:id="8"/>
     </w:p>
     <w:p>
       <w:pPr>
@@ -1321,21 +2970,24 @@
           <w:lang w:val="en-GB"/>
         </w:rPr>
       </w:pPr>
+      <w:bookmarkStart w:id="9" w:name="_Toc220699148"/>
       <w:r>
         <w:rPr>
           <w:lang w:val="en-GB"/>
         </w:rPr>
         <w:t>Table for temperature rise depending on current and trace width</w:t>
       </w:r>
-    </w:p>
-    <w:p>
-      <w:pPr>
-        <w:rPr>
-          <w:lang w:val="en-GB"/>
-        </w:rPr>
-      </w:pPr>
-      <w:r>
-        <w:rPr>
+      <w:bookmarkEnd w:id="9"/>
+    </w:p>
+    <w:p>
+      <w:pPr>
+        <w:rPr>
+          <w:lang w:val="en-GB"/>
+        </w:rPr>
+      </w:pPr>
+      <w:r>
+        <w:rPr>
+          <w:noProof/>
           <w:lang w:val="en-GB"/>
         </w:rPr>
         <w:drawing>
@@ -1354,7 +3006,7 @@
                     <pic:cNvPicPr/>
                   </pic:nvPicPr>
                   <pic:blipFill>
-                    <a:blip r:embed="rId12"/>
+                    <a:blip r:embed="rId14"/>
                     <a:stretch>
                       <a:fillRect/>
                     </a:stretch>
@@ -1376,7 +3028,7 @@
       </w:r>
     </w:p>
     <w:sectPr>
-      <w:headerReference w:type="default" r:id="rId13"/>
+      <w:headerReference w:type="default" r:id="rId15"/>
       <w:pgSz w:w="11906" w:h="16838"/>
       <w:pgMar w:top="1417" w:right="1417" w:bottom="1134" w:left="1417" w:header="708" w:footer="708" w:gutter="0"/>
       <w:cols w:space="708"/>
@@ -1457,6 +3109,319 @@
 <file path=word/numbering.xml><?xml version="1.0" encoding="utf-8"?>
 <w:numbering xmlns:wpc="http://schemas.microsoft.com/office/word/2010/wordprocessingCanvas" xmlns:cx="http://schemas.microsoft.com/office/drawing/2014/chartex" xmlns:cx1="http://schemas.microsoft.com/office/drawing/2015/9/8/chartex" xmlns:cx2="http://schemas.microsoft.com/office/drawing/2015/10/21/chartex" xmlns:cx3="http://schemas.microsoft.com/office/drawing/2016/5/9/chartex" xmlns:cx4="http://schemas.microsoft.com/office/drawing/2016/5/10/chartex" xmlns:cx5="http://schemas.microsoft.com/office/drawing/2016/5/11/chartex" xmlns:cx6="http://schemas.microsoft.com/office/drawing/2016/5/12/chartex" xmlns:cx7="http://schemas.microsoft.com/office/drawing/2016/5/13/chartex" xmlns:cx8="http://schemas.microsoft.com/office/drawing/2016/5/14/chartex" xmlns:mc="http://schemas.openxmlformats.org/markup-compatibility/2006" xmlns:aink="http://schemas.microsoft.com/office/drawing/2016/ink" xmlns:am3d="http://schemas.microsoft.com/office/drawing/2017/model3d" xmlns:o="urn:schemas-microsoft-com:office:office" xmlns:oel="http://schemas.microsoft.com/office/2019/extlst" xmlns:r="http://schemas.openxmlformats.org/officeDocument/2006/relationships" xmlns:m="http://schemas.openxmlformats.org/officeDocument/2006/math" xmlns:v="urn:schemas-microsoft-com:vml" xmlns:wp14="http://schemas.microsoft.com/office/word/2010/wordprocessingDrawing" xmlns:wp="http://schemas.openxmlformats.org/drawingml/2006/wordprocessingDrawing" xmlns:w10="urn:schemas-microsoft-com:office:word" xmlns:w="http://schemas.openxmlformats.org/wordprocessingml/2006/main" xmlns:w14="http://schemas.microsoft.com/office/word/2010/wordml" xmlns:w15="http://schemas.microsoft.com/office/word/2012/wordml" xmlns:w16cex="http://schemas.microsoft.com/office/word/2018/wordml/cex" xmlns:w16cid="http://schemas.microsoft.com/office/word/2016/wordml/cid" xmlns:w16="http://schemas.microsoft.com/office/word/2018/wordml" xmlns:w16du="http://schemas.microsoft.com/office/word/2023/wordml/word16du" xmlns:w16sdtdh="http://schemas.microsoft.com/office/word/2020/wordml/sdtdatahash" xmlns:w16sdtfl="http://schemas.microsoft.com/office/word/2024/wordml/sdtformatlock" xmlns:w16se="http://schemas.microsoft.com/office/word/2015/wordml/symex" xmlns:wpg="http://schemas.microsoft.com/office/word/2010/wordprocessingGroup" xmlns:wpi="http://schemas.microsoft.com/office/word/2010/wordprocessingInk" xmlns:wne="http://schemas.microsoft.com/office/word/2006/wordml" xmlns:wps="http://schemas.microsoft.com/office/word/2010/wordprocessingShape" mc:Ignorable="w14 w15 w16se w16cid w16 w16cex w16sdtdh w16sdtfl w16du wp14">
   <w:abstractNum w:abstractNumId="0" w15:restartNumberingAfterBreak="0">
+    <w:nsid w:val="60B84CDA"/>
+    <w:multiLevelType w:val="hybridMultilevel"/>
+    <w:tmpl w:val="1872532E"/>
+    <w:lvl w:ilvl="0" w:tplc="0407000F">
+      <w:start w:val="1"/>
+      <w:numFmt w:val="decimal"/>
+      <w:lvlText w:val="%1."/>
+      <w:lvlJc w:val="left"/>
+      <w:pPr>
+        <w:ind w:left="720" w:hanging="360"/>
+      </w:pPr>
+      <w:rPr>
+        <w:rFonts w:hint="default"/>
+      </w:rPr>
+    </w:lvl>
+    <w:lvl w:ilvl="1" w:tplc="04070019" w:tentative="1">
+      <w:start w:val="1"/>
+      <w:numFmt w:val="lowerLetter"/>
+      <w:lvlText w:val="%2."/>
+      <w:lvlJc w:val="left"/>
+      <w:pPr>
+        <w:ind w:left="1440" w:hanging="360"/>
+      </w:pPr>
+    </w:lvl>
+    <w:lvl w:ilvl="2" w:tplc="0407001B" w:tentative="1">
+      <w:start w:val="1"/>
+      <w:numFmt w:val="lowerRoman"/>
+      <w:lvlText w:val="%3."/>
+      <w:lvlJc w:val="right"/>
+      <w:pPr>
+        <w:ind w:left="2160" w:hanging="180"/>
+      </w:pPr>
+    </w:lvl>
+    <w:lvl w:ilvl="3" w:tplc="0407000F" w:tentative="1">
+      <w:start w:val="1"/>
+      <w:numFmt w:val="decimal"/>
+      <w:lvlText w:val="%4."/>
+      <w:lvlJc w:val="left"/>
+      <w:pPr>
+        <w:ind w:left="2880" w:hanging="360"/>
+      </w:pPr>
+    </w:lvl>
+    <w:lvl w:ilvl="4" w:tplc="04070019" w:tentative="1">
+      <w:start w:val="1"/>
+      <w:numFmt w:val="lowerLetter"/>
+      <w:lvlText w:val="%5."/>
+      <w:lvlJc w:val="left"/>
+      <w:pPr>
+        <w:ind w:left="3600" w:hanging="360"/>
+      </w:pPr>
+    </w:lvl>
+    <w:lvl w:ilvl="5" w:tplc="0407001B" w:tentative="1">
+      <w:start w:val="1"/>
+      <w:numFmt w:val="lowerRoman"/>
+      <w:lvlText w:val="%6."/>
+      <w:lvlJc w:val="right"/>
+      <w:pPr>
+        <w:ind w:left="4320" w:hanging="180"/>
+      </w:pPr>
+    </w:lvl>
+    <w:lvl w:ilvl="6" w:tplc="0407000F" w:tentative="1">
+      <w:start w:val="1"/>
+      <w:numFmt w:val="decimal"/>
+      <w:lvlText w:val="%7."/>
+      <w:lvlJc w:val="left"/>
+      <w:pPr>
+        <w:ind w:left="5040" w:hanging="360"/>
+      </w:pPr>
+    </w:lvl>
+    <w:lvl w:ilvl="7" w:tplc="04070019" w:tentative="1">
+      <w:start w:val="1"/>
+      <w:numFmt w:val="lowerLetter"/>
+      <w:lvlText w:val="%8."/>
+      <w:lvlJc w:val="left"/>
+      <w:pPr>
+        <w:ind w:left="5760" w:hanging="360"/>
+      </w:pPr>
+    </w:lvl>
+    <w:lvl w:ilvl="8" w:tplc="0407001B" w:tentative="1">
+      <w:start w:val="1"/>
+      <w:numFmt w:val="lowerRoman"/>
+      <w:lvlText w:val="%9."/>
+      <w:lvlJc w:val="right"/>
+      <w:pPr>
+        <w:ind w:left="6480" w:hanging="180"/>
+      </w:pPr>
+    </w:lvl>
+  </w:abstractNum>
+  <w:abstractNum w:abstractNumId="1" w15:restartNumberingAfterBreak="0">
+    <w:nsid w:val="69B93E8C"/>
+    <w:multiLevelType w:val="hybridMultilevel"/>
+    <w:tmpl w:val="479CA460"/>
+    <w:lvl w:ilvl="0" w:tplc="5E00C1CC">
+      <w:numFmt w:val="bullet"/>
+      <w:lvlText w:val="-"/>
+      <w:lvlJc w:val="left"/>
+      <w:pPr>
+        <w:ind w:left="720" w:hanging="360"/>
+      </w:pPr>
+      <w:rPr>
+        <w:rFonts w:ascii="Aptos" w:eastAsiaTheme="minorEastAsia" w:hAnsi="Aptos" w:cstheme="minorBidi" w:hint="default"/>
+      </w:rPr>
+    </w:lvl>
+    <w:lvl w:ilvl="1" w:tplc="04070003" w:tentative="1">
+      <w:start w:val="1"/>
+      <w:numFmt w:val="bullet"/>
+      <w:lvlText w:val="o"/>
+      <w:lvlJc w:val="left"/>
+      <w:pPr>
+        <w:ind w:left="1440" w:hanging="360"/>
+      </w:pPr>
+      <w:rPr>
+        <w:rFonts w:ascii="Courier New" w:hAnsi="Courier New" w:cs="Courier New" w:hint="default"/>
+      </w:rPr>
+    </w:lvl>
+    <w:lvl w:ilvl="2" w:tplc="04070005" w:tentative="1">
+      <w:start w:val="1"/>
+      <w:numFmt w:val="bullet"/>
+      <w:lvlText w:val=""/>
+      <w:lvlJc w:val="left"/>
+      <w:pPr>
+        <w:ind w:left="2160" w:hanging="360"/>
+      </w:pPr>
+      <w:rPr>
+        <w:rFonts w:ascii="Wingdings" w:hAnsi="Wingdings" w:hint="default"/>
+      </w:rPr>
+    </w:lvl>
+    <w:lvl w:ilvl="3" w:tplc="04070001" w:tentative="1">
+      <w:start w:val="1"/>
+      <w:numFmt w:val="bullet"/>
+      <w:lvlText w:val=""/>
+      <w:lvlJc w:val="left"/>
+      <w:pPr>
+        <w:ind w:left="2880" w:hanging="360"/>
+      </w:pPr>
+      <w:rPr>
+        <w:rFonts w:ascii="Symbol" w:hAnsi="Symbol" w:hint="default"/>
+      </w:rPr>
+    </w:lvl>
+    <w:lvl w:ilvl="4" w:tplc="04070003" w:tentative="1">
+      <w:start w:val="1"/>
+      <w:numFmt w:val="bullet"/>
+      <w:lvlText w:val="o"/>
+      <w:lvlJc w:val="left"/>
+      <w:pPr>
+        <w:ind w:left="3600" w:hanging="360"/>
+      </w:pPr>
+      <w:rPr>
+        <w:rFonts w:ascii="Courier New" w:hAnsi="Courier New" w:cs="Courier New" w:hint="default"/>
+      </w:rPr>
+    </w:lvl>
+    <w:lvl w:ilvl="5" w:tplc="04070005" w:tentative="1">
+      <w:start w:val="1"/>
+      <w:numFmt w:val="bullet"/>
+      <w:lvlText w:val=""/>
+      <w:lvlJc w:val="left"/>
+      <w:pPr>
+        <w:ind w:left="4320" w:hanging="360"/>
+      </w:pPr>
+      <w:rPr>
+        <w:rFonts w:ascii="Wingdings" w:hAnsi="Wingdings" w:hint="default"/>
+      </w:rPr>
+    </w:lvl>
+    <w:lvl w:ilvl="6" w:tplc="04070001" w:tentative="1">
+      <w:start w:val="1"/>
+      <w:numFmt w:val="bullet"/>
+      <w:lvlText w:val=""/>
+      <w:lvlJc w:val="left"/>
+      <w:pPr>
+        <w:ind w:left="5040" w:hanging="360"/>
+      </w:pPr>
+      <w:rPr>
+        <w:rFonts w:ascii="Symbol" w:hAnsi="Symbol" w:hint="default"/>
+      </w:rPr>
+    </w:lvl>
+    <w:lvl w:ilvl="7" w:tplc="04070003" w:tentative="1">
+      <w:start w:val="1"/>
+      <w:numFmt w:val="bullet"/>
+      <w:lvlText w:val="o"/>
+      <w:lvlJc w:val="left"/>
+      <w:pPr>
+        <w:ind w:left="5760" w:hanging="360"/>
+      </w:pPr>
+      <w:rPr>
+        <w:rFonts w:ascii="Courier New" w:hAnsi="Courier New" w:cs="Courier New" w:hint="default"/>
+      </w:rPr>
+    </w:lvl>
+    <w:lvl w:ilvl="8" w:tplc="04070005" w:tentative="1">
+      <w:start w:val="1"/>
+      <w:numFmt w:val="bullet"/>
+      <w:lvlText w:val=""/>
+      <w:lvlJc w:val="left"/>
+      <w:pPr>
+        <w:ind w:left="6480" w:hanging="360"/>
+      </w:pPr>
+      <w:rPr>
+        <w:rFonts w:ascii="Wingdings" w:hAnsi="Wingdings" w:hint="default"/>
+      </w:rPr>
+    </w:lvl>
+  </w:abstractNum>
+  <w:abstractNum w:abstractNumId="2" w15:restartNumberingAfterBreak="0">
+    <w:nsid w:val="712C68FA"/>
+    <w:multiLevelType w:val="hybridMultilevel"/>
+    <w:tmpl w:val="B2A05B88"/>
+    <w:lvl w:ilvl="0" w:tplc="FA3EAB56">
+      <w:numFmt w:val="bullet"/>
+      <w:lvlText w:val="-"/>
+      <w:lvlJc w:val="left"/>
+      <w:pPr>
+        <w:ind w:left="720" w:hanging="360"/>
+      </w:pPr>
+      <w:rPr>
+        <w:rFonts w:ascii="Aptos" w:eastAsiaTheme="minorEastAsia" w:hAnsi="Aptos" w:cstheme="minorBidi" w:hint="default"/>
+      </w:rPr>
+    </w:lvl>
+    <w:lvl w:ilvl="1" w:tplc="04070003" w:tentative="1">
+      <w:start w:val="1"/>
+      <w:numFmt w:val="bullet"/>
+      <w:lvlText w:val="o"/>
+      <w:lvlJc w:val="left"/>
+      <w:pPr>
+        <w:ind w:left="1440" w:hanging="360"/>
+      </w:pPr>
+      <w:rPr>
+        <w:rFonts w:ascii="Courier New" w:hAnsi="Courier New" w:cs="Courier New" w:hint="default"/>
+      </w:rPr>
+    </w:lvl>
+    <w:lvl w:ilvl="2" w:tplc="04070005" w:tentative="1">
+      <w:start w:val="1"/>
+      <w:numFmt w:val="bullet"/>
+      <w:lvlText w:val=""/>
+      <w:lvlJc w:val="left"/>
+      <w:pPr>
+        <w:ind w:left="2160" w:hanging="360"/>
+      </w:pPr>
+      <w:rPr>
+        <w:rFonts w:ascii="Wingdings" w:hAnsi="Wingdings" w:hint="default"/>
+      </w:rPr>
+    </w:lvl>
+    <w:lvl w:ilvl="3" w:tplc="04070001" w:tentative="1">
+      <w:start w:val="1"/>
+      <w:numFmt w:val="bullet"/>
+      <w:lvlText w:val=""/>
+      <w:lvlJc w:val="left"/>
+      <w:pPr>
+        <w:ind w:left="2880" w:hanging="360"/>
+      </w:pPr>
+      <w:rPr>
+        <w:rFonts w:ascii="Symbol" w:hAnsi="Symbol" w:hint="default"/>
+      </w:rPr>
+    </w:lvl>
+    <w:lvl w:ilvl="4" w:tplc="04070003" w:tentative="1">
+      <w:start w:val="1"/>
+      <w:numFmt w:val="bullet"/>
+      <w:lvlText w:val="o"/>
+      <w:lvlJc w:val="left"/>
+      <w:pPr>
+        <w:ind w:left="3600" w:hanging="360"/>
+      </w:pPr>
+      <w:rPr>
+        <w:rFonts w:ascii="Courier New" w:hAnsi="Courier New" w:cs="Courier New" w:hint="default"/>
+      </w:rPr>
+    </w:lvl>
+    <w:lvl w:ilvl="5" w:tplc="04070005" w:tentative="1">
+      <w:start w:val="1"/>
+      <w:numFmt w:val="bullet"/>
+      <w:lvlText w:val=""/>
+      <w:lvlJc w:val="left"/>
+      <w:pPr>
+        <w:ind w:left="4320" w:hanging="360"/>
+      </w:pPr>
+      <w:rPr>
+        <w:rFonts w:ascii="Wingdings" w:hAnsi="Wingdings" w:hint="default"/>
+      </w:rPr>
+    </w:lvl>
+    <w:lvl w:ilvl="6" w:tplc="04070001" w:tentative="1">
+      <w:start w:val="1"/>
+      <w:numFmt w:val="bullet"/>
+      <w:lvlText w:val=""/>
+      <w:lvlJc w:val="left"/>
+      <w:pPr>
+        <w:ind w:left="5040" w:hanging="360"/>
+      </w:pPr>
+      <w:rPr>
+        <w:rFonts w:ascii="Symbol" w:hAnsi="Symbol" w:hint="default"/>
+      </w:rPr>
+    </w:lvl>
+    <w:lvl w:ilvl="7" w:tplc="04070003" w:tentative="1">
+      <w:start w:val="1"/>
+      <w:numFmt w:val="bullet"/>
+      <w:lvlText w:val="o"/>
+      <w:lvlJc w:val="left"/>
+      <w:pPr>
+        <w:ind w:left="5760" w:hanging="360"/>
+      </w:pPr>
+      <w:rPr>
+        <w:rFonts w:ascii="Courier New" w:hAnsi="Courier New" w:cs="Courier New" w:hint="default"/>
+      </w:rPr>
+    </w:lvl>
+    <w:lvl w:ilvl="8" w:tplc="04070005" w:tentative="1">
+      <w:start w:val="1"/>
+      <w:numFmt w:val="bullet"/>
+      <w:lvlText w:val=""/>
+      <w:lvlJc w:val="left"/>
+      <w:pPr>
+        <w:ind w:left="6480" w:hanging="360"/>
+      </w:pPr>
+      <w:rPr>
+        <w:rFonts w:ascii="Wingdings" w:hAnsi="Wingdings" w:hint="default"/>
+      </w:rPr>
+    </w:lvl>
+  </w:abstractNum>
+  <w:abstractNum w:abstractNumId="3" w15:restartNumberingAfterBreak="0">
     <w:nsid w:val="7C774317"/>
     <w:multiLevelType w:val="hybridMultilevel"/>
     <w:tmpl w:val="9606065C"/>
@@ -1569,7 +3534,16 @@
     </w:lvl>
   </w:abstractNum>
   <w:num w:numId="1" w16cid:durableId="1792675122">
+    <w:abstractNumId w:val="3"/>
+  </w:num>
+  <w:num w:numId="2" w16cid:durableId="1615405147">
     <w:abstractNumId w:val="0"/>
+  </w:num>
+  <w:num w:numId="3" w16cid:durableId="452751964">
+    <w:abstractNumId w:val="2"/>
+  </w:num>
+  <w:num w:numId="4" w16cid:durableId="196238730">
+    <w:abstractNumId w:val="1"/>
   </w:num>
 </w:numbering>
 </file>
@@ -1974,6 +3948,7 @@
   <w:style w:type="paragraph" w:default="1" w:styleId="Standard">
     <w:name w:val="Normal"/>
     <w:qFormat/>
+    <w:rsid w:val="005E78A4"/>
   </w:style>
   <w:style w:type="paragraph" w:styleId="berschrift1">
     <w:name w:val="heading 1"/>
@@ -2611,6 +4586,18 @@
       <w:ind w:left="480"/>
     </w:pPr>
   </w:style>
+  <w:style w:type="character" w:styleId="BesuchterLink">
+    <w:name w:val="FollowedHyperlink"/>
+    <w:basedOn w:val="Absatz-Standardschriftart"/>
+    <w:uiPriority w:val="99"/>
+    <w:semiHidden/>
+    <w:unhideWhenUsed/>
+    <w:rsid w:val="0072173E"/>
+    <w:rPr>
+      <w:color w:val="96607D" w:themeColor="followedHyperlink"/>
+      <w:u w:val="single"/>
+    </w:rPr>
+  </w:style>
 </w:styles>
 </file>
 

</xml_diff>

<commit_message>
Working on planning document (still legal topics)
</commit_message>
<xml_diff>
--- a/Documents/PCB Planning.docx
+++ b/Documents/PCB Planning.docx
@@ -1280,15 +1280,28 @@
         </w:rPr>
         <w:t xml:space="preserve"> on: </w:t>
       </w:r>
-      <w:hyperlink r:id="rId9" w:history="1">
-        <w:r>
-          <w:rPr>
-            <w:rStyle w:val="Hyperlink"/>
-            <w:lang w:val="en-GB"/>
-          </w:rPr>
-          <w:t>https://www.leiton.de/leiton-tools-leiterbahnerwaermung.html</w:t>
-        </w:r>
-      </w:hyperlink>
+      <w:r>
+        <w:fldChar w:fldCharType="begin"/>
+      </w:r>
+      <w:r>
+        <w:rPr>
+          <w:lang w:val="en-US"/>
+        </w:rPr>
+        <w:instrText>HYPERLINK "https://www.leiton.de/leiton-tools-leiterbahnerwaermung.html"</w:instrText>
+      </w:r>
+      <w:r>
+        <w:fldChar w:fldCharType="separate"/>
+      </w:r>
+      <w:r>
+        <w:rPr>
+          <w:rStyle w:val="Hyperlink"/>
+          <w:lang w:val="en-GB"/>
+        </w:rPr>
+        <w:t>https://www.leiton.de/leiton-tools-leiterbahnerwaermung.html</w:t>
+      </w:r>
+      <w:r>
+        <w:fldChar w:fldCharType="end"/>
+      </w:r>
     </w:p>
     <w:p>
       <w:pPr>
@@ -1317,7 +1330,7 @@
                     <pic:cNvPicPr/>
                   </pic:nvPicPr>
                   <pic:blipFill rotWithShape="1">
-                    <a:blip r:embed="rId10"/>
+                    <a:blip r:embed="rId9"/>
                     <a:srcRect l="1830" r="1830"/>
                     <a:stretch>
                       <a:fillRect/>
@@ -1684,7 +1697,7 @@
                     <pic:cNvPicPr/>
                   </pic:nvPicPr>
                   <pic:blipFill rotWithShape="1">
-                    <a:blip r:embed="rId11"/>
+                    <a:blip r:embed="rId10"/>
                     <a:srcRect l="2935" r="2935"/>
                     <a:stretch>
                       <a:fillRect/>
@@ -1791,25 +1804,7 @@
           <w:highlight w:val="yellow"/>
           <w:lang w:val="en-GB"/>
         </w:rPr>
-        <w:t>But 3</w:t>
-      </w:r>
-      <w:r>
-        <w:rPr>
-          <w:b/>
-          <w:bCs/>
-          <w:highlight w:val="yellow"/>
-          <w:lang w:val="en-GB"/>
-        </w:rPr>
-        <w:t>.5</w:t>
-      </w:r>
-      <w:r>
-        <w:rPr>
-          <w:b/>
-          <w:bCs/>
-          <w:highlight w:val="yellow"/>
-          <w:lang w:val="en-GB"/>
-        </w:rPr>
-        <w:t>mm is impossible to route under consideration of necessary distances.</w:t>
+        <w:t>But 3.5mm is impossible to route under consideration of necessary distances.</w:t>
       </w:r>
       <w:r>
         <w:rPr>
@@ -2085,7 +2080,7 @@
                     <pic:cNvPicPr/>
                   </pic:nvPicPr>
                   <pic:blipFill>
-                    <a:blip r:embed="rId12"/>
+                    <a:blip r:embed="rId11"/>
                     <a:stretch>
                       <a:fillRect/>
                     </a:stretch>
@@ -2134,7 +2129,7 @@
                     <pic:cNvPicPr/>
                   </pic:nvPicPr>
                   <pic:blipFill>
-                    <a:blip r:embed="rId13"/>
+                    <a:blip r:embed="rId12"/>
                     <a:stretch>
                       <a:fillRect/>
                     </a:stretch>
@@ -3006,7 +3001,7 @@
                     <pic:cNvPicPr/>
                   </pic:nvPicPr>
                   <pic:blipFill>
-                    <a:blip r:embed="rId14"/>
+                    <a:blip r:embed="rId13"/>
                     <a:stretch>
                       <a:fillRect/>
                     </a:stretch>
@@ -3028,7 +3023,7 @@
       </w:r>
     </w:p>
     <w:sectPr>
-      <w:headerReference w:type="default" r:id="rId15"/>
+      <w:headerReference w:type="default" r:id="rId14"/>
       <w:pgSz w:w="11906" w:h="16838"/>
       <w:pgMar w:top="1417" w:right="1417" w:bottom="1134" w:left="1417" w:header="708" w:footer="708" w:gutter="0"/>
       <w:cols w:space="708"/>

</xml_diff>

<commit_message>
Hall sensors for current measurement added
</commit_message>
<xml_diff>
--- a/Documents/PCB Planning.docx
+++ b/Documents/PCB Planning.docx
@@ -1280,28 +1280,15 @@
         </w:rPr>
         <w:t xml:space="preserve"> on: </w:t>
       </w:r>
-      <w:r>
-        <w:fldChar w:fldCharType="begin"/>
-      </w:r>
-      <w:r>
-        <w:rPr>
-          <w:lang w:val="en-US"/>
-        </w:rPr>
-        <w:instrText>HYPERLINK "https://www.leiton.de/leiton-tools-leiterbahnerwaermung.html"</w:instrText>
-      </w:r>
-      <w:r>
-        <w:fldChar w:fldCharType="separate"/>
-      </w:r>
-      <w:r>
-        <w:rPr>
-          <w:rStyle w:val="Hyperlink"/>
-          <w:lang w:val="en-GB"/>
-        </w:rPr>
-        <w:t>https://www.leiton.de/leiton-tools-leiterbahnerwaermung.html</w:t>
-      </w:r>
-      <w:r>
-        <w:fldChar w:fldCharType="end"/>
-      </w:r>
+      <w:hyperlink r:id="rId9" w:history="1">
+        <w:r>
+          <w:rPr>
+            <w:rStyle w:val="Hyperlink"/>
+            <w:lang w:val="en-GB"/>
+          </w:rPr>
+          <w:t>https://www.leiton.de/leiton-tools-leiterbahnerwaermung.html</w:t>
+        </w:r>
+      </w:hyperlink>
     </w:p>
     <w:p>
       <w:pPr>
@@ -1330,7 +1317,7 @@
                     <pic:cNvPicPr/>
                   </pic:nvPicPr>
                   <pic:blipFill rotWithShape="1">
-                    <a:blip r:embed="rId9"/>
+                    <a:blip r:embed="rId10"/>
                     <a:srcRect l="1830" r="1830"/>
                     <a:stretch>
                       <a:fillRect/>
@@ -1697,7 +1684,7 @@
                     <pic:cNvPicPr/>
                   </pic:nvPicPr>
                   <pic:blipFill rotWithShape="1">
-                    <a:blip r:embed="rId10"/>
+                    <a:blip r:embed="rId11"/>
                     <a:srcRect l="2935" r="2935"/>
                     <a:stretch>
                       <a:fillRect/>
@@ -2080,7 +2067,7 @@
                     <pic:cNvPicPr/>
                   </pic:nvPicPr>
                   <pic:blipFill>
-                    <a:blip r:embed="rId11"/>
+                    <a:blip r:embed="rId12"/>
                     <a:stretch>
                       <a:fillRect/>
                     </a:stretch>
@@ -2129,7 +2116,7 @@
                     <pic:cNvPicPr/>
                   </pic:nvPicPr>
                   <pic:blipFill>
-                    <a:blip r:embed="rId12"/>
+                    <a:blip r:embed="rId13"/>
                     <a:stretch>
                       <a:fillRect/>
                     </a:stretch>
@@ -3001,7 +2988,7 @@
                     <pic:cNvPicPr/>
                   </pic:nvPicPr>
                   <pic:blipFill>
-                    <a:blip r:embed="rId13"/>
+                    <a:blip r:embed="rId14"/>
                     <a:stretch>
                       <a:fillRect/>
                     </a:stretch>
@@ -3023,7 +3010,7 @@
       </w:r>
     </w:p>
     <w:sectPr>
-      <w:headerReference w:type="default" r:id="rId14"/>
+      <w:headerReference w:type="default" r:id="rId15"/>
       <w:pgSz w:w="11906" w:h="16838"/>
       <w:pgMar w:top="1417" w:right="1417" w:bottom="1134" w:left="1417" w:header="708" w:footer="708" w:gutter="0"/>
       <w:cols w:space="708"/>

</xml_diff>